<commit_message>
Fin de la doc
</commit_message>
<xml_diff>
--- a/Doc/Documentation_Perry.docx
+++ b/Doc/Documentation_Perry.docx
@@ -1,6 +1,6 @@
 
 <file path=word/document.xml><?xml version="1.0" encoding="utf-8"?>
-<w:document xmlns:wpc="http://schemas.microsoft.com/office/word/2010/wordprocessingCanvas" xmlns:cx="http://schemas.microsoft.com/office/drawing/2014/chartex" xmlns:cx1="http://schemas.microsoft.com/office/drawing/2015/9/8/chartex" xmlns:cx2="http://schemas.microsoft.com/office/drawing/2015/10/21/chartex" xmlns:cx3="http://schemas.microsoft.com/office/drawing/2016/5/9/chartex" xmlns:cx4="http://schemas.microsoft.com/office/drawing/2016/5/10/chartex" xmlns:cx5="http://schemas.microsoft.com/office/drawing/2016/5/11/chartex" xmlns:cx6="http://schemas.microsoft.com/office/drawing/2016/5/12/chartex" xmlns:cx7="http://schemas.microsoft.com/office/drawing/2016/5/13/chartex" xmlns:cx8="http://schemas.microsoft.com/office/drawing/2016/5/14/chartex" xmlns:mc="http://schemas.openxmlformats.org/markup-compatibility/2006" xmlns:aink="http://schemas.microsoft.com/office/drawing/2016/ink" xmlns:am3d="http://schemas.microsoft.com/office/drawing/2017/model3d" xmlns:o="urn:schemas-microsoft-com:office:office" xmlns:r="http://schemas.openxmlformats.org/officeDocument/2006/relationships" xmlns:m="http://schemas.openxmlformats.org/officeDocument/2006/math" xmlns:v="urn:schemas-microsoft-com:vml" xmlns:wp14="http://schemas.microsoft.com/office/word/2010/wordprocessingDrawing" xmlns:wp="http://schemas.openxmlformats.org/drawingml/2006/wordprocessingDrawing" xmlns:w10="urn:schemas-microsoft-com:office:word" xmlns:w="http://schemas.openxmlformats.org/wordprocessingml/2006/main" xmlns:w14="http://schemas.microsoft.com/office/word/2010/wordml" xmlns:w15="http://schemas.microsoft.com/office/word/2012/wordml" xmlns:w16cid="http://schemas.microsoft.com/office/word/2016/wordml/cid" xmlns:w16se="http://schemas.microsoft.com/office/word/2015/wordml/symex" xmlns:wpg="http://schemas.microsoft.com/office/word/2010/wordprocessingGroup" xmlns:wpi="http://schemas.microsoft.com/office/word/2010/wordprocessingInk" xmlns:wne="http://schemas.microsoft.com/office/word/2006/wordml" xmlns:wps="http://schemas.microsoft.com/office/word/2010/wordprocessingShape" mc:Ignorable="w14 w15 w16se w16cid wp14">
+<w:document xmlns:wpc="http://schemas.microsoft.com/office/word/2010/wordprocessingCanvas" xmlns:cx="http://schemas.microsoft.com/office/drawing/2014/chartex" xmlns:cx1="http://schemas.microsoft.com/office/drawing/2015/9/8/chartex" xmlns:mc="http://schemas.openxmlformats.org/markup-compatibility/2006" xmlns:o="urn:schemas-microsoft-com:office:office" xmlns:r="http://schemas.openxmlformats.org/officeDocument/2006/relationships" xmlns:m="http://schemas.openxmlformats.org/officeDocument/2006/math" xmlns:v="urn:schemas-microsoft-com:vml" xmlns:wp14="http://schemas.microsoft.com/office/word/2010/wordprocessingDrawing" xmlns:wp="http://schemas.openxmlformats.org/drawingml/2006/wordprocessingDrawing" xmlns:w10="urn:schemas-microsoft-com:office:word" xmlns:w="http://schemas.openxmlformats.org/wordprocessingml/2006/main" xmlns:w14="http://schemas.microsoft.com/office/word/2010/wordml" xmlns:w15="http://schemas.microsoft.com/office/word/2012/wordml" xmlns:w16se="http://schemas.microsoft.com/office/word/2015/wordml/symex" xmlns:wpg="http://schemas.microsoft.com/office/word/2010/wordprocessingGroup" xmlns:wpi="http://schemas.microsoft.com/office/word/2010/wordprocessingInk" xmlns:wne="http://schemas.microsoft.com/office/word/2006/wordml" xmlns:wps="http://schemas.microsoft.com/office/word/2010/wordprocessingShape" mc:Ignorable="w14 w15 w16se wp14">
   <w:body>
     <w:p>
       <w:pPr>
@@ -404,7 +404,7 @@
           <w:rFonts w:asciiTheme="majorHAnsi" w:hAnsiTheme="majorHAnsi"/>
           <w:lang w:val="fr-FR" w:eastAsia="fr-FR"/>
         </w:rPr>
-        <w:t>13</w:t>
+        <w:t>14</w:t>
       </w:r>
       <w:r>
         <w:rPr>
@@ -489,7 +489,7 @@
           <w:r>
             <w:fldChar w:fldCharType="separate"/>
           </w:r>
-          <w:hyperlink w:anchor="_Toc24568432" w:history="1">
+          <w:hyperlink w:anchor="_Toc24620842" w:history="1">
             <w:r>
               <w:rPr>
                 <w:rStyle w:val="Lienhypertexte"/>
@@ -516,7 +516,7 @@
                 <w:noProof/>
                 <w:webHidden/>
               </w:rPr>
-              <w:instrText xml:space="preserve"> PAGEREF _Toc24568432 \h </w:instrText>
+              <w:instrText xml:space="preserve"> PAGEREF _Toc24620842 \h </w:instrText>
             </w:r>
             <w:r>
               <w:rPr>
@@ -559,7 +559,7 @@
               <w:lang w:eastAsia="fr-CH"/>
             </w:rPr>
           </w:pPr>
-          <w:hyperlink w:anchor="_Toc24568433" w:history="1">
+          <w:hyperlink w:anchor="_Toc24620843" w:history="1">
             <w:r>
               <w:rPr>
                 <w:rStyle w:val="Lienhypertexte"/>
@@ -587,7 +587,7 @@
                 <w:noProof/>
                 <w:webHidden/>
               </w:rPr>
-              <w:instrText xml:space="preserve"> PAGEREF _Toc24568433 \h </w:instrText>
+              <w:instrText xml:space="preserve"> PAGEREF _Toc24620843 \h </w:instrText>
             </w:r>
             <w:r>
               <w:rPr>
@@ -630,7 +630,7 @@
               <w:lang w:eastAsia="fr-CH"/>
             </w:rPr>
           </w:pPr>
-          <w:hyperlink w:anchor="_Toc24568434" w:history="1">
+          <w:hyperlink w:anchor="_Toc24620844" w:history="1">
             <w:r>
               <w:rPr>
                 <w:rStyle w:val="Lienhypertexte"/>
@@ -658,7 +658,7 @@
                 <w:noProof/>
                 <w:webHidden/>
               </w:rPr>
-              <w:instrText xml:space="preserve"> PAGEREF _Toc24568434 \h </w:instrText>
+              <w:instrText xml:space="preserve"> PAGEREF _Toc24620844 \h </w:instrText>
             </w:r>
             <w:r>
               <w:rPr>
@@ -701,7 +701,7 @@
               <w:lang w:eastAsia="fr-CH"/>
             </w:rPr>
           </w:pPr>
-          <w:hyperlink w:anchor="_Toc24568435" w:history="1">
+          <w:hyperlink w:anchor="_Toc24620845" w:history="1">
             <w:r>
               <w:rPr>
                 <w:rStyle w:val="Lienhypertexte"/>
@@ -729,7 +729,7 @@
                 <w:noProof/>
                 <w:webHidden/>
               </w:rPr>
-              <w:instrText xml:space="preserve"> PAGEREF _Toc24568435 \h </w:instrText>
+              <w:instrText xml:space="preserve"> PAGEREF _Toc24620845 \h </w:instrText>
             </w:r>
             <w:r>
               <w:rPr>
@@ -772,7 +772,7 @@
               <w:lang w:eastAsia="fr-CH"/>
             </w:rPr>
           </w:pPr>
-          <w:hyperlink w:anchor="_Toc24568436" w:history="1">
+          <w:hyperlink w:anchor="_Toc24620846" w:history="1">
             <w:r>
               <w:rPr>
                 <w:rStyle w:val="Lienhypertexte"/>
@@ -800,7 +800,7 @@
                 <w:noProof/>
                 <w:webHidden/>
               </w:rPr>
-              <w:instrText xml:space="preserve"> PAGEREF _Toc24568436 \h </w:instrText>
+              <w:instrText xml:space="preserve"> PAGEREF _Toc24620846 \h </w:instrText>
             </w:r>
             <w:r>
               <w:rPr>
@@ -843,7 +843,7 @@
               <w:lang w:eastAsia="fr-CH"/>
             </w:rPr>
           </w:pPr>
-          <w:hyperlink w:anchor="_Toc24568437" w:history="1">
+          <w:hyperlink w:anchor="_Toc24620847" w:history="1">
             <w:r>
               <w:rPr>
                 <w:rStyle w:val="Lienhypertexte"/>
@@ -871,7 +871,7 @@
                 <w:noProof/>
                 <w:webHidden/>
               </w:rPr>
-              <w:instrText xml:space="preserve"> PAGEREF _Toc24568437 \h </w:instrText>
+              <w:instrText xml:space="preserve"> PAGEREF _Toc24620847 \h </w:instrText>
             </w:r>
             <w:r>
               <w:rPr>
@@ -914,7 +914,7 @@
               <w:lang w:eastAsia="fr-CH"/>
             </w:rPr>
           </w:pPr>
-          <w:hyperlink w:anchor="_Toc24568438" w:history="1">
+          <w:hyperlink w:anchor="_Toc24620848" w:history="1">
             <w:r>
               <w:rPr>
                 <w:rStyle w:val="Lienhypertexte"/>
@@ -942,7 +942,7 @@
                 <w:noProof/>
                 <w:webHidden/>
               </w:rPr>
-              <w:instrText xml:space="preserve"> PAGEREF _Toc24568438 \h </w:instrText>
+              <w:instrText xml:space="preserve"> PAGEREF _Toc24620848 \h </w:instrText>
             </w:r>
             <w:r>
               <w:rPr>
@@ -985,7 +985,7 @@
               <w:lang w:eastAsia="fr-CH"/>
             </w:rPr>
           </w:pPr>
-          <w:hyperlink w:anchor="_Toc24568439" w:history="1">
+          <w:hyperlink w:anchor="_Toc24620849" w:history="1">
             <w:r>
               <w:rPr>
                 <w:rStyle w:val="Lienhypertexte"/>
@@ -1013,7 +1013,7 @@
                 <w:noProof/>
                 <w:webHidden/>
               </w:rPr>
-              <w:instrText xml:space="preserve"> PAGEREF _Toc24568439 \h </w:instrText>
+              <w:instrText xml:space="preserve"> PAGEREF _Toc24620849 \h </w:instrText>
             </w:r>
             <w:r>
               <w:rPr>
@@ -1056,7 +1056,7 @@
               <w:lang w:eastAsia="fr-CH"/>
             </w:rPr>
           </w:pPr>
-          <w:hyperlink w:anchor="_Toc24568440" w:history="1">
+          <w:hyperlink w:anchor="_Toc24620850" w:history="1">
             <w:r>
               <w:rPr>
                 <w:rStyle w:val="Lienhypertexte"/>
@@ -1084,7 +1084,7 @@
                 <w:noProof/>
                 <w:webHidden/>
               </w:rPr>
-              <w:instrText xml:space="preserve"> PAGEREF _Toc24568440 \h </w:instrText>
+              <w:instrText xml:space="preserve"> PAGEREF _Toc24620850 \h </w:instrText>
             </w:r>
             <w:r>
               <w:rPr>
@@ -1127,7 +1127,7 @@
               <w:lang w:eastAsia="fr-CH"/>
             </w:rPr>
           </w:pPr>
-          <w:hyperlink w:anchor="_Toc24568441" w:history="1">
+          <w:hyperlink w:anchor="_Toc24620851" w:history="1">
             <w:r>
               <w:rPr>
                 <w:rStyle w:val="Lienhypertexte"/>
@@ -1155,7 +1155,7 @@
                 <w:noProof/>
                 <w:webHidden/>
               </w:rPr>
-              <w:instrText xml:space="preserve"> PAGEREF _Toc24568441 \h </w:instrText>
+              <w:instrText xml:space="preserve"> PAGEREF _Toc24620851 \h </w:instrText>
             </w:r>
             <w:r>
               <w:rPr>
@@ -1198,7 +1198,7 @@
               <w:lang w:eastAsia="fr-CH"/>
             </w:rPr>
           </w:pPr>
-          <w:hyperlink w:anchor="_Toc24568442" w:history="1">
+          <w:hyperlink w:anchor="_Toc24620852" w:history="1">
             <w:r>
               <w:rPr>
                 <w:rStyle w:val="Lienhypertexte"/>
@@ -1226,7 +1226,7 @@
                 <w:noProof/>
                 <w:webHidden/>
               </w:rPr>
-              <w:instrText xml:space="preserve"> PAGEREF _Toc24568442 \h </w:instrText>
+              <w:instrText xml:space="preserve"> PAGEREF _Toc24620852 \h </w:instrText>
             </w:r>
             <w:r>
               <w:rPr>
@@ -1269,7 +1269,7 @@
               <w:lang w:eastAsia="fr-CH"/>
             </w:rPr>
           </w:pPr>
-          <w:hyperlink w:anchor="_Toc24568443" w:history="1">
+          <w:hyperlink w:anchor="_Toc24620853" w:history="1">
             <w:r>
               <w:rPr>
                 <w:rStyle w:val="Lienhypertexte"/>
@@ -1297,7 +1297,7 @@
                 <w:noProof/>
                 <w:webHidden/>
               </w:rPr>
-              <w:instrText xml:space="preserve"> PAGEREF _Toc24568443 \h </w:instrText>
+              <w:instrText xml:space="preserve"> PAGEREF _Toc24620853 \h </w:instrText>
             </w:r>
             <w:r>
               <w:rPr>
@@ -1340,7 +1340,7 @@
               <w:lang w:eastAsia="fr-CH"/>
             </w:rPr>
           </w:pPr>
-          <w:hyperlink w:anchor="_Toc24568444" w:history="1">
+          <w:hyperlink w:anchor="_Toc24620854" w:history="1">
             <w:r>
               <w:rPr>
                 <w:rStyle w:val="Lienhypertexte"/>
@@ -1368,7 +1368,7 @@
                 <w:noProof/>
                 <w:webHidden/>
               </w:rPr>
-              <w:instrText xml:space="preserve"> PAGEREF _Toc24568444 \h </w:instrText>
+              <w:instrText xml:space="preserve"> PAGEREF _Toc24620854 \h </w:instrText>
             </w:r>
             <w:r>
               <w:rPr>
@@ -1422,67 +1422,281 @@
       <w:r>
         <w:br w:type="page"/>
       </w:r>
-      <w:bookmarkStart w:id="0" w:name="_GoBack"/>
-      <w:bookmarkEnd w:id="0"/>
     </w:p>
     <w:p>
       <w:pPr>
         <w:pStyle w:val="Titre1"/>
       </w:pPr>
-      <w:bookmarkStart w:id="1" w:name="_Toc24568432"/>
+      <w:bookmarkStart w:id="0" w:name="_Toc24620842"/>
       <w:r>
         <w:lastRenderedPageBreak/>
         <w:t>Attentes du client</w:t>
       </w:r>
+      <w:bookmarkEnd w:id="0"/>
+    </w:p>
+    <w:p>
+      <w:r>
+        <w:t>L’objectif de base était de créer un site de E-commerce pour vendre des montres ou des composants horlogers.</w:t>
+      </w:r>
+    </w:p>
+    <w:p>
+      <w:r>
+        <w:t>Les contraintes étaient :</w:t>
+      </w:r>
+    </w:p>
+    <w:p>
+      <w:r>
+        <w:t>•    Coûts faibles.</w:t>
+      </w:r>
+    </w:p>
+    <w:p>
+      <w:r>
+        <w:t xml:space="preserve">•    </w:t>
+      </w:r>
+      <w:r>
+        <w:t>Grande facilité de gestion</w:t>
+      </w:r>
+    </w:p>
+    <w:p>
+      <w:r>
+        <w:t xml:space="preserve">•    Présence de </w:t>
+      </w:r>
+      <w:proofErr w:type="spellStart"/>
+      <w:r>
+        <w:t>Twint</w:t>
+      </w:r>
+      <w:proofErr w:type="spellEnd"/>
+      <w:r>
+        <w:t xml:space="preserve"> et PayPal comme seul moyen de payement. </w:t>
+      </w:r>
+    </w:p>
+    <w:p>
+      <w:r>
+        <w:t>•    Payement avant l’envoi du produit.</w:t>
+      </w:r>
+    </w:p>
+    <w:p>
+      <w:r>
+        <w:t>•    Utilisateurs privés et professionnels.</w:t>
+      </w:r>
+    </w:p>
+    <w:p>
+      <w:r>
+        <w:t>•    Compte administrateur pour gestion du site.</w:t>
+      </w:r>
+    </w:p>
+    <w:p>
+      <w:r>
+        <w:t>Site compatible sur Google Chrome</w:t>
+      </w:r>
+    </w:p>
+    <w:p/>
+    <w:p>
+      <w:pPr>
+        <w:pStyle w:val="Titre1"/>
+        <w:rPr>
+          <w:lang w:val="fr-FR"/>
+        </w:rPr>
+      </w:pPr>
+      <w:bookmarkStart w:id="1" w:name="_GoBack"/>
+    </w:p>
+    <w:p>
+      <w:pPr>
+        <w:pStyle w:val="Titre1"/>
+        <w:rPr>
+          <w:lang w:val="fr-FR"/>
+        </w:rPr>
+      </w:pPr>
+      <w:bookmarkStart w:id="2" w:name="_Toc24620843"/>
       <w:bookmarkEnd w:id="1"/>
-    </w:p>
-    <w:p>
-      <w:r>
-        <w:t>L’objectif de base était de créer un site de E-commerce pour vendre des montres ou des composants horlogers.</w:t>
-      </w:r>
-    </w:p>
-    <w:p>
-      <w:r>
-        <w:t>Les contraintes étaient :</w:t>
-      </w:r>
-    </w:p>
-    <w:p>
-      <w:r>
+      <w:r>
+        <w:rPr>
+          <w:lang w:val="fr-FR"/>
+        </w:rPr>
+        <w:t>Objectifs atteints</w:t>
+      </w:r>
+      <w:bookmarkEnd w:id="2"/>
+    </w:p>
+    <w:p>
+      <w:pPr>
+        <w:rPr>
+          <w:lang w:val="fr-FR"/>
+        </w:rPr>
+      </w:pPr>
+      <w:r>
+        <w:rPr>
+          <w:lang w:val="fr-FR"/>
+        </w:rPr>
+        <w:t>Les objectifs suivants ont été atteints :</w:t>
+      </w:r>
+    </w:p>
+    <w:p>
+      <w:pPr>
+        <w:rPr>
+          <w:lang w:val="fr-FR"/>
+        </w:rPr>
+      </w:pPr>
+      <w:r>
+        <w:rPr>
+          <w:lang w:val="fr-FR"/>
+        </w:rPr>
         <w:t>•    Coûts faibles.</w:t>
       </w:r>
     </w:p>
     <w:p>
-      <w:r>
+      <w:pPr>
+        <w:rPr>
+          <w:lang w:val="fr-FR"/>
+        </w:rPr>
+      </w:pPr>
+      <w:r>
+        <w:rPr>
+          <w:lang w:val="fr-FR"/>
+        </w:rPr>
         <w:t>•    Grande facilité de gestion.</w:t>
       </w:r>
     </w:p>
     <w:p>
-      <w:r>
-        <w:t xml:space="preserve">•    Présence de </w:t>
+      <w:pPr>
+        <w:rPr>
+          <w:lang w:val="fr-FR"/>
+        </w:rPr>
+      </w:pPr>
+      <w:r>
+        <w:rPr>
+          <w:lang w:val="fr-FR"/>
+        </w:rPr>
+        <w:t>•    Utilisateurs privés et professionnels.</w:t>
+      </w:r>
+    </w:p>
+    <w:p>
+      <w:pPr>
+        <w:rPr>
+          <w:lang w:val="fr-FR"/>
+        </w:rPr>
+      </w:pPr>
+      <w:r>
+        <w:rPr>
+          <w:lang w:val="fr-FR"/>
+        </w:rPr>
+        <w:t>•    Compte administrateur pour gestion du site</w:t>
+      </w:r>
+    </w:p>
+    <w:p>
+      <w:r>
+        <w:t>Site compatible sur Google Chrome</w:t>
+      </w:r>
+    </w:p>
+    <w:p>
+      <w:pPr>
+        <w:pStyle w:val="Titre1"/>
+        <w:rPr>
+          <w:lang w:val="fr-FR"/>
+        </w:rPr>
+      </w:pPr>
+    </w:p>
+    <w:p>
+      <w:pPr>
+        <w:pStyle w:val="Titre1"/>
+        <w:rPr>
+          <w:lang w:val="fr-FR"/>
+        </w:rPr>
+      </w:pPr>
+      <w:bookmarkStart w:id="3" w:name="_Toc24620844"/>
+      <w:r>
+        <w:rPr>
+          <w:lang w:val="fr-FR"/>
+        </w:rPr>
+        <w:t>Objectifs non atteints</w:t>
+      </w:r>
+      <w:bookmarkEnd w:id="3"/>
+    </w:p>
+    <w:p>
+      <w:pPr>
+        <w:rPr>
+          <w:lang w:val="fr-FR"/>
+        </w:rPr>
+      </w:pPr>
+      <w:r>
+        <w:rPr>
+          <w:lang w:val="fr-FR"/>
+        </w:rPr>
+        <w:t>Malheureusement nous n’avons pas réussi à intégrer les moyens de payements demandés.</w:t>
+      </w:r>
+    </w:p>
+    <w:p>
+      <w:pPr>
+        <w:rPr>
+          <w:lang w:val="fr-FR"/>
+        </w:rPr>
+      </w:pPr>
+      <w:r>
+        <w:rPr>
+          <w:lang w:val="fr-FR"/>
+        </w:rPr>
+        <w:t>Les payements ne sont donc pas possibles pour le moment.</w:t>
+      </w:r>
+    </w:p>
+    <w:p>
+      <w:pPr>
+        <w:rPr>
+          <w:lang w:val="fr-FR"/>
+        </w:rPr>
+      </w:pPr>
+      <w:r>
+        <w:rPr>
+          <w:lang w:val="fr-FR"/>
+        </w:rPr>
+        <w:t xml:space="preserve">Ils restent possibles intégrer pour 200.- auprès de </w:t>
       </w:r>
       <w:proofErr w:type="spellStart"/>
       <w:r>
+        <w:rPr>
+          <w:lang w:val="fr-FR"/>
+        </w:rPr>
         <w:t>Twint</w:t>
       </w:r>
       <w:proofErr w:type="spellEnd"/>
       <w:r>
-        <w:t xml:space="preserve"> et PayPal comme seul moyen de payement. </w:t>
-      </w:r>
-    </w:p>
-    <w:p>
-      <w:r>
-        <w:t>•    Payement avant l’envoi du produit.</w:t>
-      </w:r>
-    </w:p>
-    <w:p>
-      <w:r>
-        <w:t>•    Utilisateurs privés et professionnels.</w:t>
-      </w:r>
-    </w:p>
-    <w:p>
-      <w:r>
-        <w:t>•    Compte administrateur pour gestion du site.</w:t>
-      </w:r>
+        <w:rPr>
+          <w:lang w:val="fr-FR"/>
+        </w:rPr>
+        <w:t xml:space="preserve"> et un espace de stockage supplémentaire pour </w:t>
+      </w:r>
+      <w:proofErr w:type="spellStart"/>
+      <w:r>
+        <w:rPr>
+          <w:lang w:val="fr-FR"/>
+        </w:rPr>
+        <w:t>Paypal</w:t>
+      </w:r>
+      <w:proofErr w:type="spellEnd"/>
+      <w:r>
+        <w:rPr>
+          <w:lang w:val="fr-FR"/>
+        </w:rPr>
+        <w:t>.</w:t>
+      </w:r>
+    </w:p>
+    <w:p>
+      <w:pPr>
+        <w:rPr>
+          <w:lang w:val="fr-FR"/>
+        </w:rPr>
+      </w:pPr>
+      <w:r>
+        <w:rPr>
+          <w:lang w:val="fr-FR"/>
+        </w:rPr>
+        <w:br w:type="page"/>
+      </w:r>
+    </w:p>
+    <w:p>
+      <w:pPr>
+        <w:rPr>
+          <w:lang w:val="fr-FR"/>
+        </w:rPr>
+      </w:pPr>
     </w:p>
     <w:p>
       <w:pPr>
@@ -1491,7 +1705,138 @@
           <w:lang w:val="fr-FR"/>
         </w:rPr>
       </w:pPr>
-      <w:bookmarkStart w:id="2" w:name="_Toc24568433"/>
+      <w:bookmarkStart w:id="4" w:name="_Toc24620845"/>
+      <w:r>
+        <w:rPr>
+          <w:lang w:val="fr-FR"/>
+        </w:rPr>
+        <w:t>Fonctionnalités</w:t>
+      </w:r>
+      <w:bookmarkEnd w:id="4"/>
+    </w:p>
+    <w:p>
+      <w:pPr>
+        <w:rPr>
+          <w:lang w:val="fr-FR"/>
+        </w:rPr>
+      </w:pPr>
+      <w:r>
+        <w:rPr>
+          <w:lang w:val="fr-FR"/>
+        </w:rPr>
+        <w:t>Le site est fourni avec les fonctionnalités suivantes :</w:t>
+      </w:r>
+    </w:p>
+    <w:p>
+      <w:pPr>
+        <w:rPr>
+          <w:lang w:val="fr-FR"/>
+        </w:rPr>
+      </w:pPr>
+      <w:r>
+        <w:rPr>
+          <w:lang w:val="fr-FR"/>
+        </w:rPr>
+        <w:t>•    Gestion de catégories.</w:t>
+      </w:r>
+    </w:p>
+    <w:p>
+      <w:pPr>
+        <w:rPr>
+          <w:lang w:val="fr-FR"/>
+        </w:rPr>
+      </w:pPr>
+      <w:r>
+        <w:rPr>
+          <w:lang w:val="fr-FR"/>
+        </w:rPr>
+        <w:t>•    Inscription d’utilisateur.</w:t>
+      </w:r>
+    </w:p>
+    <w:p>
+      <w:pPr>
+        <w:rPr>
+          <w:lang w:val="fr-FR"/>
+        </w:rPr>
+      </w:pPr>
+      <w:r>
+        <w:rPr>
+          <w:lang w:val="fr-FR"/>
+        </w:rPr>
+        <w:t>•    Gestion de compte utilisateur.</w:t>
+      </w:r>
+    </w:p>
+    <w:p>
+      <w:pPr>
+        <w:rPr>
+          <w:lang w:val="fr-FR"/>
+        </w:rPr>
+      </w:pPr>
+      <w:r>
+        <w:rPr>
+          <w:lang w:val="fr-FR"/>
+        </w:rPr>
+        <w:t>•    Gestion des devises monétaires.</w:t>
+      </w:r>
+    </w:p>
+    <w:p>
+      <w:pPr>
+        <w:rPr>
+          <w:lang w:val="fr-FR"/>
+        </w:rPr>
+      </w:pPr>
+      <w:r>
+        <w:rPr>
+          <w:lang w:val="fr-FR"/>
+        </w:rPr>
+        <w:t>•    Gestion du site par un compte administrateurs.</w:t>
+      </w:r>
+    </w:p>
+    <w:p>
+      <w:pPr>
+        <w:rPr>
+          <w:lang w:val="fr-FR"/>
+        </w:rPr>
+      </w:pPr>
+      <w:r>
+        <w:rPr>
+          <w:lang w:val="fr-FR"/>
+        </w:rPr>
+        <w:t>•    Gestion des produits.</w:t>
+      </w:r>
+    </w:p>
+    <w:p>
+      <w:pPr>
+        <w:rPr>
+          <w:lang w:val="fr-FR"/>
+        </w:rPr>
+      </w:pPr>
+      <w:r>
+        <w:rPr>
+          <w:lang w:val="fr-FR"/>
+        </w:rPr>
+        <w:t>•    Gestion du panier.</w:t>
+      </w:r>
+    </w:p>
+    <w:p>
+      <w:pPr>
+        <w:rPr>
+          <w:lang w:val="fr-FR"/>
+        </w:rPr>
+      </w:pPr>
+      <w:r>
+        <w:rPr>
+          <w:lang w:val="fr-FR"/>
+        </w:rPr>
+        <w:t>•    Gestion des notes des produits.</w:t>
+      </w:r>
+    </w:p>
+    <w:p>
+      <w:pPr>
+        <w:rPr>
+          <w:lang w:val="fr-FR"/>
+        </w:rPr>
+      </w:pPr>
     </w:p>
     <w:p>
       <w:pPr>
@@ -1500,338 +1845,7 @@
           <w:lang w:val="fr-FR"/>
         </w:rPr>
       </w:pPr>
-      <w:r>
-        <w:rPr>
-          <w:lang w:val="fr-FR"/>
-        </w:rPr>
-        <w:t>Objectifs atteints</w:t>
-      </w:r>
-      <w:bookmarkEnd w:id="2"/>
-    </w:p>
-    <w:p>
-      <w:pPr>
-        <w:rPr>
-          <w:lang w:val="fr-FR"/>
-        </w:rPr>
-      </w:pPr>
-      <w:r>
-        <w:rPr>
-          <w:lang w:val="fr-FR"/>
-        </w:rPr>
-        <w:t>Les objectifs suivants ont été atteints :</w:t>
-      </w:r>
-    </w:p>
-    <w:p>
-      <w:pPr>
-        <w:rPr>
-          <w:lang w:val="fr-FR"/>
-        </w:rPr>
-      </w:pPr>
-      <w:r>
-        <w:rPr>
-          <w:lang w:val="fr-FR"/>
-        </w:rPr>
-        <w:t>•    Coûts faibles.</w:t>
-      </w:r>
-    </w:p>
-    <w:p>
-      <w:pPr>
-        <w:rPr>
-          <w:lang w:val="fr-FR"/>
-        </w:rPr>
-      </w:pPr>
-      <w:r>
-        <w:rPr>
-          <w:lang w:val="fr-FR"/>
-        </w:rPr>
-        <w:t>•    Grande facilité de gestion.</w:t>
-      </w:r>
-    </w:p>
-    <w:p>
-      <w:pPr>
-        <w:rPr>
-          <w:lang w:val="fr-FR"/>
-        </w:rPr>
-      </w:pPr>
-      <w:r>
-        <w:rPr>
-          <w:lang w:val="fr-FR"/>
-        </w:rPr>
-        <w:t>•    Utilisateurs privés et professionnels.</w:t>
-      </w:r>
-    </w:p>
-    <w:p>
-      <w:pPr>
-        <w:rPr>
-          <w:lang w:val="fr-FR"/>
-        </w:rPr>
-      </w:pPr>
-      <w:r>
-        <w:rPr>
-          <w:lang w:val="fr-FR"/>
-        </w:rPr>
-        <w:t>•    Compte administrateur pour gestion du site</w:t>
-      </w:r>
-    </w:p>
-    <w:p>
-      <w:pPr>
-        <w:pStyle w:val="Titre1"/>
-        <w:rPr>
-          <w:lang w:val="fr-FR"/>
-        </w:rPr>
-      </w:pPr>
-      <w:bookmarkStart w:id="3" w:name="_Toc24568434"/>
-    </w:p>
-    <w:p>
-      <w:pPr>
-        <w:pStyle w:val="Titre1"/>
-        <w:rPr>
-          <w:lang w:val="fr-FR"/>
-        </w:rPr>
-      </w:pPr>
-      <w:r>
-        <w:rPr>
-          <w:lang w:val="fr-FR"/>
-        </w:rPr>
-        <w:t>Objectifs non atteints</w:t>
-      </w:r>
-      <w:bookmarkEnd w:id="3"/>
-    </w:p>
-    <w:p>
-      <w:pPr>
-        <w:rPr>
-          <w:lang w:val="fr-FR"/>
-        </w:rPr>
-      </w:pPr>
-      <w:r>
-        <w:rPr>
-          <w:lang w:val="fr-FR"/>
-        </w:rPr>
-        <w:t>Malheureusement nous n’avons pas réussi à intégrer les moyens de payements demandés.</w:t>
-      </w:r>
-    </w:p>
-    <w:p>
-      <w:pPr>
-        <w:rPr>
-          <w:lang w:val="fr-FR"/>
-        </w:rPr>
-      </w:pPr>
-      <w:r>
-        <w:rPr>
-          <w:lang w:val="fr-FR"/>
-        </w:rPr>
-        <w:t>Les payements ne sont donc pas possibles pour le moment.</w:t>
-      </w:r>
-    </w:p>
-    <w:p>
-      <w:pPr>
-        <w:rPr>
-          <w:lang w:val="fr-FR"/>
-        </w:rPr>
-      </w:pPr>
-      <w:r>
-        <w:rPr>
-          <w:lang w:val="fr-FR"/>
-        </w:rPr>
-        <w:t xml:space="preserve">Ils restent possibles intégrer pour 200.- auprès de </w:t>
-      </w:r>
-      <w:proofErr w:type="spellStart"/>
-      <w:r>
-        <w:rPr>
-          <w:lang w:val="fr-FR"/>
-        </w:rPr>
-        <w:t>Twint</w:t>
-      </w:r>
-      <w:proofErr w:type="spellEnd"/>
-      <w:r>
-        <w:rPr>
-          <w:lang w:val="fr-FR"/>
-        </w:rPr>
-        <w:t xml:space="preserve"> et un espace de stockage supplémentaire pour </w:t>
-      </w:r>
-      <w:proofErr w:type="spellStart"/>
-      <w:r>
-        <w:rPr>
-          <w:lang w:val="fr-FR"/>
-        </w:rPr>
-        <w:t>Paypal</w:t>
-      </w:r>
-      <w:proofErr w:type="spellEnd"/>
-      <w:r>
-        <w:rPr>
-          <w:lang w:val="fr-FR"/>
-        </w:rPr>
-        <w:t>.</w:t>
-      </w:r>
-    </w:p>
-    <w:p>
-      <w:pPr>
-        <w:rPr>
-          <w:lang w:val="fr-FR"/>
-        </w:rPr>
-      </w:pPr>
-      <w:r>
-        <w:rPr>
-          <w:lang w:val="fr-FR"/>
-        </w:rPr>
-        <w:br w:type="page"/>
-      </w:r>
-    </w:p>
-    <w:p>
-      <w:pPr>
-        <w:rPr>
-          <w:lang w:val="fr-FR"/>
-        </w:rPr>
-      </w:pPr>
-    </w:p>
-    <w:p>
-      <w:pPr>
-        <w:pStyle w:val="Titre1"/>
-        <w:rPr>
-          <w:lang w:val="fr-FR"/>
-        </w:rPr>
-      </w:pPr>
-      <w:bookmarkStart w:id="4" w:name="_Toc24568435"/>
-      <w:r>
-        <w:rPr>
-          <w:lang w:val="fr-FR"/>
-        </w:rPr>
-        <w:t>Fonctionnalités</w:t>
-      </w:r>
-      <w:bookmarkEnd w:id="4"/>
-    </w:p>
-    <w:p>
-      <w:pPr>
-        <w:rPr>
-          <w:lang w:val="fr-FR"/>
-        </w:rPr>
-      </w:pPr>
-      <w:r>
-        <w:rPr>
-          <w:lang w:val="fr-FR"/>
-        </w:rPr>
-        <w:t>Le site est fourni avec les fonctionnalités suivantes :</w:t>
-      </w:r>
-    </w:p>
-    <w:p>
-      <w:pPr>
-        <w:rPr>
-          <w:lang w:val="fr-FR"/>
-        </w:rPr>
-      </w:pPr>
-      <w:r>
-        <w:rPr>
-          <w:lang w:val="fr-FR"/>
-        </w:rPr>
-        <w:t>•    Gestion de catégories.</w:t>
-      </w:r>
-    </w:p>
-    <w:p>
-      <w:pPr>
-        <w:rPr>
-          <w:lang w:val="fr-FR"/>
-        </w:rPr>
-      </w:pPr>
-      <w:r>
-        <w:rPr>
-          <w:lang w:val="fr-FR"/>
-        </w:rPr>
-        <w:t>•    Inscription d’utilisateur.</w:t>
-      </w:r>
-    </w:p>
-    <w:p>
-      <w:pPr>
-        <w:rPr>
-          <w:lang w:val="fr-FR"/>
-        </w:rPr>
-      </w:pPr>
-      <w:r>
-        <w:rPr>
-          <w:lang w:val="fr-FR"/>
-        </w:rPr>
-        <w:t>•    Gestion de compte utilisateur.</w:t>
-      </w:r>
-    </w:p>
-    <w:p>
-      <w:pPr>
-        <w:rPr>
-          <w:lang w:val="fr-FR"/>
-        </w:rPr>
-      </w:pPr>
-      <w:r>
-        <w:rPr>
-          <w:lang w:val="fr-FR"/>
-        </w:rPr>
-        <w:t>•    Gestion des devises monétaires.</w:t>
-      </w:r>
-    </w:p>
-    <w:p>
-      <w:pPr>
-        <w:rPr>
-          <w:lang w:val="fr-FR"/>
-        </w:rPr>
-      </w:pPr>
-      <w:r>
-        <w:rPr>
-          <w:lang w:val="fr-FR"/>
-        </w:rPr>
-        <w:t>•    Gestion du site par un compte administrateurs.</w:t>
-      </w:r>
-    </w:p>
-    <w:p>
-      <w:pPr>
-        <w:rPr>
-          <w:lang w:val="fr-FR"/>
-        </w:rPr>
-      </w:pPr>
-      <w:r>
-        <w:rPr>
-          <w:lang w:val="fr-FR"/>
-        </w:rPr>
-        <w:t>•    Gestion des produits.</w:t>
-      </w:r>
-    </w:p>
-    <w:p>
-      <w:pPr>
-        <w:rPr>
-          <w:lang w:val="fr-FR"/>
-        </w:rPr>
-      </w:pPr>
-      <w:r>
-        <w:rPr>
-          <w:lang w:val="fr-FR"/>
-        </w:rPr>
-        <w:t>•    Gestion du panier.</w:t>
-      </w:r>
-    </w:p>
-    <w:p>
-      <w:pPr>
-        <w:rPr>
-          <w:lang w:val="fr-FR"/>
-        </w:rPr>
-      </w:pPr>
-      <w:r>
-        <w:rPr>
-          <w:lang w:val="fr-FR"/>
-        </w:rPr>
-        <w:t>•    Gestion des notes des produits.</w:t>
-      </w:r>
-    </w:p>
-    <w:p>
-      <w:pPr>
-        <w:rPr>
-          <w:lang w:val="fr-FR"/>
-        </w:rPr>
-      </w:pPr>
-    </w:p>
-    <w:p>
-      <w:pPr>
-        <w:pStyle w:val="Titre1"/>
-        <w:rPr>
-          <w:lang w:val="fr-FR"/>
-        </w:rPr>
-      </w:pPr>
-      <w:bookmarkStart w:id="5" w:name="_Toc24568436"/>
+      <w:bookmarkStart w:id="5" w:name="_Toc24620846"/>
       <w:r>
         <w:rPr>
           <w:lang w:val="fr-FR"/>
@@ -1896,6 +1910,12 @@
         </w:rPr>
         <w:t xml:space="preserve">Nom d’utilisateur : </w:t>
       </w:r>
+      <w:r>
+        <w:rPr>
+          <w:lang w:val="fr-FR"/>
+        </w:rPr>
+        <w:t>Perry</w:t>
+      </w:r>
     </w:p>
     <w:p>
       <w:pPr>
@@ -1914,6 +1934,12 @@
         </w:rPr>
         <w:t xml:space="preserve">Mot de passe : </w:t>
       </w:r>
+      <w:r>
+        <w:rPr>
+          <w:lang w:val="fr-FR"/>
+        </w:rPr>
+        <w:t>_Perry2019_</w:t>
+      </w:r>
     </w:p>
     <w:p>
       <w:pPr>
@@ -1935,7 +1961,7 @@
           <w:lang w:val="fr-FR"/>
         </w:rPr>
       </w:pPr>
-      <w:bookmarkStart w:id="6" w:name="_Toc24568437"/>
+      <w:bookmarkStart w:id="6" w:name="_Toc24620847"/>
       <w:r>
         <w:rPr>
           <w:lang w:val="fr-FR"/>
@@ -1952,7 +1978,7 @@
           <w:lang w:val="fr-FR"/>
         </w:rPr>
       </w:pPr>
-      <w:bookmarkStart w:id="7" w:name="_Toc24568438"/>
+      <w:bookmarkStart w:id="7" w:name="_Toc24620848"/>
       <w:r>
         <w:rPr>
           <w:lang w:val="fr-FR"/>
@@ -1970,6 +1996,7 @@
       <w:r>
         <w:rPr>
           <w:noProof/>
+          <w:lang w:eastAsia="fr-CH"/>
         </w:rPr>
         <w:drawing>
           <wp:inline distT="0" distB="0" distL="0" distR="0" wp14:anchorId="2496E5A2" wp14:editId="4BF44AF2">
@@ -2037,6 +2064,7 @@
       <w:r>
         <w:rPr>
           <w:noProof/>
+          <w:lang w:eastAsia="fr-CH"/>
         </w:rPr>
         <w:drawing>
           <wp:inline distT="0" distB="0" distL="0" distR="0" wp14:anchorId="75EC109C" wp14:editId="7C4623AF">
@@ -2104,6 +2132,7 @@
       <w:r>
         <w:rPr>
           <w:noProof/>
+          <w:lang w:eastAsia="fr-CH"/>
         </w:rPr>
         <w:lastRenderedPageBreak/>
         <w:drawing>
@@ -2172,6 +2201,7 @@
       <w:r>
         <w:rPr>
           <w:noProof/>
+          <w:lang w:eastAsia="fr-CH"/>
         </w:rPr>
         <w:drawing>
           <wp:inline distT="0" distB="0" distL="0" distR="0" wp14:anchorId="0C2D560E" wp14:editId="424AFEB9">
@@ -2243,7 +2273,7 @@
           <w:lang w:val="fr-FR"/>
         </w:rPr>
       </w:pPr>
-      <w:bookmarkStart w:id="8" w:name="_Toc24568439"/>
+      <w:bookmarkStart w:id="8" w:name="_Toc24620849"/>
       <w:r>
         <w:rPr>
           <w:lang w:val="fr-FR"/>
@@ -2269,6 +2299,7 @@
       <w:r>
         <w:rPr>
           <w:noProof/>
+          <w:lang w:eastAsia="fr-CH"/>
         </w:rPr>
         <w:drawing>
           <wp:inline distT="0" distB="0" distL="0" distR="0" wp14:anchorId="521ADC6B" wp14:editId="6B86CD36">
@@ -2336,6 +2367,7 @@
       <w:r>
         <w:rPr>
           <w:noProof/>
+          <w:lang w:eastAsia="fr-CH"/>
         </w:rPr>
         <w:drawing>
           <wp:inline distT="0" distB="0" distL="0" distR="0" wp14:anchorId="2D7B7061" wp14:editId="7392F21B">
@@ -2407,7 +2439,7 @@
           <w:lang w:val="fr-FR"/>
         </w:rPr>
       </w:pPr>
-      <w:bookmarkStart w:id="9" w:name="_Toc24568440"/>
+      <w:bookmarkStart w:id="9" w:name="_Toc24620850"/>
       <w:r>
         <w:rPr>
           <w:lang w:val="fr-FR"/>
@@ -2433,6 +2465,7 @@
       <w:r>
         <w:rPr>
           <w:noProof/>
+          <w:lang w:eastAsia="fr-CH"/>
         </w:rPr>
         <w:drawing>
           <wp:inline distT="0" distB="0" distL="0" distR="0" wp14:anchorId="675EF0D7" wp14:editId="404A4BD6">
@@ -2500,6 +2533,7 @@
       <w:r>
         <w:rPr>
           <w:noProof/>
+          <w:lang w:eastAsia="fr-CH"/>
         </w:rPr>
         <w:drawing>
           <wp:inline distT="0" distB="0" distL="0" distR="0" wp14:anchorId="7D4C2183" wp14:editId="6CAE9772">
@@ -2567,6 +2601,7 @@
       <w:r>
         <w:rPr>
           <w:noProof/>
+          <w:lang w:eastAsia="fr-CH"/>
         </w:rPr>
         <w:lastRenderedPageBreak/>
         <w:drawing>
@@ -2635,6 +2670,7 @@
       <w:r>
         <w:rPr>
           <w:noProof/>
+          <w:lang w:eastAsia="fr-CH"/>
         </w:rPr>
         <w:drawing>
           <wp:inline distT="0" distB="0" distL="0" distR="0" wp14:anchorId="72088374" wp14:editId="4BA7F2D3">
@@ -2706,7 +2742,7 @@
           <w:lang w:val="fr-FR"/>
         </w:rPr>
       </w:pPr>
-      <w:bookmarkStart w:id="10" w:name="_Toc24568441"/>
+      <w:bookmarkStart w:id="10" w:name="_Toc24620851"/>
       <w:r>
         <w:rPr>
           <w:lang w:val="fr-FR"/>
@@ -2732,6 +2768,7 @@
       <w:r>
         <w:rPr>
           <w:noProof/>
+          <w:lang w:eastAsia="fr-CH"/>
         </w:rPr>
         <w:drawing>
           <wp:inline distT="0" distB="0" distL="0" distR="0" wp14:anchorId="051B61E5" wp14:editId="06874E7C">
@@ -2799,6 +2836,7 @@
       <w:r>
         <w:rPr>
           <w:noProof/>
+          <w:lang w:eastAsia="fr-CH"/>
         </w:rPr>
         <w:drawing>
           <wp:inline distT="0" distB="0" distL="0" distR="0" wp14:anchorId="0FDA98AE" wp14:editId="50201670">
@@ -2866,6 +2904,7 @@
       <w:r>
         <w:rPr>
           <w:noProof/>
+          <w:lang w:eastAsia="fr-CH"/>
         </w:rPr>
         <w:lastRenderedPageBreak/>
         <w:drawing>
@@ -2934,6 +2973,7 @@
       <w:r>
         <w:rPr>
           <w:noProof/>
+          <w:lang w:eastAsia="fr-CH"/>
         </w:rPr>
         <w:drawing>
           <wp:inline distT="0" distB="0" distL="0" distR="0" wp14:anchorId="26560577" wp14:editId="4D1C7C19">
@@ -3001,6 +3041,7 @@
       <w:r>
         <w:rPr>
           <w:noProof/>
+          <w:lang w:eastAsia="fr-CH"/>
         </w:rPr>
         <w:lastRenderedPageBreak/>
         <w:drawing>
@@ -3069,6 +3110,7 @@
       <w:r>
         <w:rPr>
           <w:noProof/>
+          <w:lang w:eastAsia="fr-CH"/>
         </w:rPr>
         <w:drawing>
           <wp:inline distT="0" distB="0" distL="0" distR="0" wp14:anchorId="53D33134" wp14:editId="681384E9">
@@ -3136,6 +3178,7 @@
       <w:r>
         <w:rPr>
           <w:noProof/>
+          <w:lang w:eastAsia="fr-CH"/>
         </w:rPr>
         <w:lastRenderedPageBreak/>
         <w:drawing>
@@ -3204,6 +3247,7 @@
       <w:r>
         <w:rPr>
           <w:noProof/>
+          <w:lang w:eastAsia="fr-CH"/>
         </w:rPr>
         <w:drawing>
           <wp:inline distT="0" distB="0" distL="0" distR="0" wp14:anchorId="5CD9C029" wp14:editId="28ADC3D5">
@@ -3271,6 +3315,7 @@
       <w:r>
         <w:rPr>
           <w:noProof/>
+          <w:lang w:eastAsia="fr-CH"/>
         </w:rPr>
         <w:lastRenderedPageBreak/>
         <w:drawing>
@@ -3337,7 +3382,7 @@
           <w:lang w:val="fr-FR"/>
         </w:rPr>
       </w:pPr>
-      <w:bookmarkStart w:id="11" w:name="_Toc24568442"/>
+      <w:bookmarkStart w:id="11" w:name="_Toc24620852"/>
       <w:r>
         <w:rPr>
           <w:lang w:val="fr-FR"/>
@@ -3355,6 +3400,7 @@
       <w:r>
         <w:rPr>
           <w:noProof/>
+          <w:lang w:eastAsia="fr-CH"/>
         </w:rPr>
         <w:drawing>
           <wp:inline distT="0" distB="0" distL="0" distR="0" wp14:anchorId="43CE230F" wp14:editId="5623DF46">
@@ -3422,6 +3468,7 @@
       <w:r>
         <w:rPr>
           <w:noProof/>
+          <w:lang w:eastAsia="fr-CH"/>
         </w:rPr>
         <w:lastRenderedPageBreak/>
         <w:drawing>
@@ -3481,7 +3528,7 @@
           <w:lang w:val="fr-FR"/>
         </w:rPr>
       </w:pPr>
-      <w:bookmarkStart w:id="12" w:name="_Toc24568443"/>
+      <w:bookmarkStart w:id="12" w:name="_Toc24620853"/>
       <w:r>
         <w:rPr>
           <w:lang w:val="fr-FR"/>
@@ -3506,6 +3553,7 @@
       <w:r>
         <w:rPr>
           <w:noProof/>
+          <w:lang w:eastAsia="fr-CH"/>
         </w:rPr>
         <w:drawing>
           <wp:inline distT="0" distB="0" distL="0" distR="0" wp14:anchorId="3836C599" wp14:editId="284762EA">
@@ -3579,6 +3627,7 @@
       <w:r>
         <w:rPr>
           <w:noProof/>
+          <w:lang w:eastAsia="fr-CH"/>
         </w:rPr>
         <w:lastRenderedPageBreak/>
         <w:drawing>
@@ -3638,7 +3687,7 @@
           <w:lang w:val="fr-FR"/>
         </w:rPr>
       </w:pPr>
-      <w:bookmarkStart w:id="13" w:name="_Toc24568444"/>
+      <w:bookmarkStart w:id="13" w:name="_Toc24620854"/>
       <w:r>
         <w:rPr>
           <w:lang w:val="fr-FR"/>
@@ -3663,6 +3712,7 @@
       <w:r>
         <w:rPr>
           <w:noProof/>
+          <w:lang w:eastAsia="fr-CH"/>
         </w:rPr>
         <w:drawing>
           <wp:inline distT="0" distB="0" distL="0" distR="0" wp14:anchorId="60EDDCC4" wp14:editId="203B2C9D">
@@ -3730,6 +3780,7 @@
       <w:r>
         <w:rPr>
           <w:noProof/>
+          <w:lang w:eastAsia="fr-CH"/>
         </w:rPr>
         <w:lastRenderedPageBreak/>
         <w:drawing>
@@ -3798,6 +3849,7 @@
       <w:r>
         <w:rPr>
           <w:noProof/>
+          <w:lang w:eastAsia="fr-CH"/>
         </w:rPr>
         <w:drawing>
           <wp:inline distT="0" distB="0" distL="0" distR="0" wp14:anchorId="0572314C" wp14:editId="08D9F1F3">
@@ -3865,6 +3917,7 @@
       <w:r>
         <w:rPr>
           <w:noProof/>
+          <w:lang w:eastAsia="fr-CH"/>
         </w:rPr>
         <w:lastRenderedPageBreak/>
         <w:drawing>
@@ -3933,6 +3986,7 @@
       <w:r>
         <w:rPr>
           <w:noProof/>
+          <w:lang w:eastAsia="fr-CH"/>
         </w:rPr>
         <w:drawing>
           <wp:inline distT="0" distB="0" distL="0" distR="0" wp14:anchorId="24E7D58B" wp14:editId="6CF801FF">
@@ -4236,7 +4290,7 @@
                 <w:rFonts w:asciiTheme="majorHAnsi" w:hAnsiTheme="majorHAnsi"/>
                 <w:lang w:val="fr-FR" w:eastAsia="fr-FR"/>
               </w:rPr>
-              <w:t>13</w:t>
+              <w:t>14</w:t>
             </w:r>
             <w:r>
               <w:rPr>
@@ -4449,7 +4503,7 @@
 </file>
 
 <file path=word/endnotes.xml><?xml version="1.0" encoding="utf-8"?>
-<w:endnotes xmlns:wpc="http://schemas.microsoft.com/office/word/2010/wordprocessingCanvas" xmlns:cx="http://schemas.microsoft.com/office/drawing/2014/chartex" xmlns:cx1="http://schemas.microsoft.com/office/drawing/2015/9/8/chartex" xmlns:cx2="http://schemas.microsoft.com/office/drawing/2015/10/21/chartex" xmlns:cx3="http://schemas.microsoft.com/office/drawing/2016/5/9/chartex" xmlns:cx4="http://schemas.microsoft.com/office/drawing/2016/5/10/chartex" xmlns:cx5="http://schemas.microsoft.com/office/drawing/2016/5/11/chartex" xmlns:cx6="http://schemas.microsoft.com/office/drawing/2016/5/12/chartex" xmlns:cx7="http://schemas.microsoft.com/office/drawing/2016/5/13/chartex" xmlns:cx8="http://schemas.microsoft.com/office/drawing/2016/5/14/chartex" xmlns:mc="http://schemas.openxmlformats.org/markup-compatibility/2006" xmlns:aink="http://schemas.microsoft.com/office/drawing/2016/ink" xmlns:am3d="http://schemas.microsoft.com/office/drawing/2017/model3d" xmlns:o="urn:schemas-microsoft-com:office:office" xmlns:r="http://schemas.openxmlformats.org/officeDocument/2006/relationships" xmlns:m="http://schemas.openxmlformats.org/officeDocument/2006/math" xmlns:v="urn:schemas-microsoft-com:vml" xmlns:wp14="http://schemas.microsoft.com/office/word/2010/wordprocessingDrawing" xmlns:wp="http://schemas.openxmlformats.org/drawingml/2006/wordprocessingDrawing" xmlns:w10="urn:schemas-microsoft-com:office:word" xmlns:w="http://schemas.openxmlformats.org/wordprocessingml/2006/main" xmlns:w14="http://schemas.microsoft.com/office/word/2010/wordml" xmlns:w15="http://schemas.microsoft.com/office/word/2012/wordml" xmlns:w16cid="http://schemas.microsoft.com/office/word/2016/wordml/cid" xmlns:w16se="http://schemas.microsoft.com/office/word/2015/wordml/symex" xmlns:wpg="http://schemas.microsoft.com/office/word/2010/wordprocessingGroup" xmlns:wpi="http://schemas.microsoft.com/office/word/2010/wordprocessingInk" xmlns:wne="http://schemas.microsoft.com/office/word/2006/wordml" xmlns:wps="http://schemas.microsoft.com/office/word/2010/wordprocessingShape" mc:Ignorable="w14 w15 w16se w16cid wp14">
+<w:endnotes xmlns:wpc="http://schemas.microsoft.com/office/word/2010/wordprocessingCanvas" xmlns:cx="http://schemas.microsoft.com/office/drawing/2014/chartex" xmlns:cx1="http://schemas.microsoft.com/office/drawing/2015/9/8/chartex" xmlns:mc="http://schemas.openxmlformats.org/markup-compatibility/2006" xmlns:o="urn:schemas-microsoft-com:office:office" xmlns:r="http://schemas.openxmlformats.org/officeDocument/2006/relationships" xmlns:m="http://schemas.openxmlformats.org/officeDocument/2006/math" xmlns:v="urn:schemas-microsoft-com:vml" xmlns:wp14="http://schemas.microsoft.com/office/word/2010/wordprocessingDrawing" xmlns:wp="http://schemas.openxmlformats.org/drawingml/2006/wordprocessingDrawing" xmlns:w10="urn:schemas-microsoft-com:office:word" xmlns:w="http://schemas.openxmlformats.org/wordprocessingml/2006/main" xmlns:w14="http://schemas.microsoft.com/office/word/2010/wordml" xmlns:w15="http://schemas.microsoft.com/office/word/2012/wordml" xmlns:w16se="http://schemas.microsoft.com/office/word/2015/wordml/symex" xmlns:wpg="http://schemas.microsoft.com/office/word/2010/wordprocessingGroup" xmlns:wpi="http://schemas.microsoft.com/office/word/2010/wordprocessingInk" xmlns:wne="http://schemas.microsoft.com/office/word/2006/wordml" xmlns:wps="http://schemas.microsoft.com/office/word/2010/wordprocessingShape" mc:Ignorable="w14 w15 w16se wp14">
   <w:endnote w:type="separator" w:id="-1">
     <w:p>
       <w:pPr>
@@ -4474,7 +4528,7 @@
 </file>
 
 <file path=word/footer1.xml><?xml version="1.0" encoding="utf-8"?>
-<w:ftr xmlns:wpc="http://schemas.microsoft.com/office/word/2010/wordprocessingCanvas" xmlns:cx="http://schemas.microsoft.com/office/drawing/2014/chartex" xmlns:cx1="http://schemas.microsoft.com/office/drawing/2015/9/8/chartex" xmlns:cx2="http://schemas.microsoft.com/office/drawing/2015/10/21/chartex" xmlns:cx3="http://schemas.microsoft.com/office/drawing/2016/5/9/chartex" xmlns:cx4="http://schemas.microsoft.com/office/drawing/2016/5/10/chartex" xmlns:cx5="http://schemas.microsoft.com/office/drawing/2016/5/11/chartex" xmlns:cx6="http://schemas.microsoft.com/office/drawing/2016/5/12/chartex" xmlns:cx7="http://schemas.microsoft.com/office/drawing/2016/5/13/chartex" xmlns:cx8="http://schemas.microsoft.com/office/drawing/2016/5/14/chartex" xmlns:mc="http://schemas.openxmlformats.org/markup-compatibility/2006" xmlns:aink="http://schemas.microsoft.com/office/drawing/2016/ink" xmlns:am3d="http://schemas.microsoft.com/office/drawing/2017/model3d" xmlns:o="urn:schemas-microsoft-com:office:office" xmlns:r="http://schemas.openxmlformats.org/officeDocument/2006/relationships" xmlns:m="http://schemas.openxmlformats.org/officeDocument/2006/math" xmlns:v="urn:schemas-microsoft-com:vml" xmlns:wp14="http://schemas.microsoft.com/office/word/2010/wordprocessingDrawing" xmlns:wp="http://schemas.openxmlformats.org/drawingml/2006/wordprocessingDrawing" xmlns:w10="urn:schemas-microsoft-com:office:word" xmlns:w="http://schemas.openxmlformats.org/wordprocessingml/2006/main" xmlns:w14="http://schemas.microsoft.com/office/word/2010/wordml" xmlns:w15="http://schemas.microsoft.com/office/word/2012/wordml" xmlns:w16cid="http://schemas.microsoft.com/office/word/2016/wordml/cid" xmlns:w16se="http://schemas.microsoft.com/office/word/2015/wordml/symex" xmlns:wpg="http://schemas.microsoft.com/office/word/2010/wordprocessingGroup" xmlns:wpi="http://schemas.microsoft.com/office/word/2010/wordprocessingInk" xmlns:wne="http://schemas.microsoft.com/office/word/2006/wordml" xmlns:wps="http://schemas.microsoft.com/office/word/2010/wordprocessingShape" mc:Ignorable="w14 w15 w16se w16cid wp14">
+<w:ftr xmlns:wpc="http://schemas.microsoft.com/office/word/2010/wordprocessingCanvas" xmlns:cx="http://schemas.microsoft.com/office/drawing/2014/chartex" xmlns:cx1="http://schemas.microsoft.com/office/drawing/2015/9/8/chartex" xmlns:mc="http://schemas.openxmlformats.org/markup-compatibility/2006" xmlns:o="urn:schemas-microsoft-com:office:office" xmlns:r="http://schemas.openxmlformats.org/officeDocument/2006/relationships" xmlns:m="http://schemas.openxmlformats.org/officeDocument/2006/math" xmlns:v="urn:schemas-microsoft-com:vml" xmlns:wp14="http://schemas.microsoft.com/office/word/2010/wordprocessingDrawing" xmlns:wp="http://schemas.openxmlformats.org/drawingml/2006/wordprocessingDrawing" xmlns:w10="urn:schemas-microsoft-com:office:word" xmlns:w="http://schemas.openxmlformats.org/wordprocessingml/2006/main" xmlns:w14="http://schemas.microsoft.com/office/word/2010/wordml" xmlns:w15="http://schemas.microsoft.com/office/word/2012/wordml" xmlns:w16se="http://schemas.microsoft.com/office/word/2015/wordml/symex" xmlns:wpg="http://schemas.microsoft.com/office/word/2010/wordprocessingGroup" xmlns:wpi="http://schemas.microsoft.com/office/word/2010/wordprocessingInk" xmlns:wne="http://schemas.microsoft.com/office/word/2006/wordml" xmlns:wps="http://schemas.microsoft.com/office/word/2010/wordprocessingShape" mc:Ignorable="w14 w15 w16se wp14">
   <w:sdt>
     <w:sdtPr>
       <w:id w:val="979031015"/>
@@ -4483,6 +4537,7 @@
         <w:docPartUnique/>
       </w:docPartObj>
     </w:sdtPr>
+    <w:sdtEndPr/>
     <w:sdtContent>
       <w:sdt>
         <w:sdtPr>
@@ -4492,13 +4547,22 @@
             <w:docPartUnique/>
           </w:docPartObj>
         </w:sdtPr>
+        <w:sdtEndPr/>
         <w:sdtContent>
           <w:p>
             <w:pPr>
               <w:pStyle w:val="Pieddepage"/>
             </w:pPr>
             <w:r>
-              <w:t xml:space="preserve">Christopher Pardo / Gatien </w:t>
+              <w:t xml:space="preserve">Christopher </w:t>
+            </w:r>
+            <w:proofErr w:type="spellStart"/>
+            <w:r>
+              <w:t>Pardo</w:t>
+            </w:r>
+            <w:proofErr w:type="spellEnd"/>
+            <w:r>
+              <w:t xml:space="preserve"> / Gatien </w:t>
             </w:r>
             <w:proofErr w:type="spellStart"/>
             <w:r>
@@ -4554,9 +4618,9 @@
               <w:rPr>
                 <w:b/>
                 <w:bCs/>
-                <w:lang w:val="fr-FR"/>
-              </w:rPr>
-              <w:t>2</w:t>
+                <w:noProof/>
+              </w:rPr>
+              <w:t>19</w:t>
             </w:r>
             <w:r>
               <w:rPr>
@@ -4602,9 +4666,9 @@
               <w:rPr>
                 <w:b/>
                 <w:bCs/>
-                <w:lang w:val="fr-FR"/>
-              </w:rPr>
-              <w:t>2</w:t>
+                <w:noProof/>
+              </w:rPr>
+              <w:t>19</w:t>
             </w:r>
             <w:r>
               <w:rPr>
@@ -4630,7 +4694,7 @@
 </file>
 
 <file path=word/footnotes.xml><?xml version="1.0" encoding="utf-8"?>
-<w:footnotes xmlns:wpc="http://schemas.microsoft.com/office/word/2010/wordprocessingCanvas" xmlns:cx="http://schemas.microsoft.com/office/drawing/2014/chartex" xmlns:cx1="http://schemas.microsoft.com/office/drawing/2015/9/8/chartex" xmlns:cx2="http://schemas.microsoft.com/office/drawing/2015/10/21/chartex" xmlns:cx3="http://schemas.microsoft.com/office/drawing/2016/5/9/chartex" xmlns:cx4="http://schemas.microsoft.com/office/drawing/2016/5/10/chartex" xmlns:cx5="http://schemas.microsoft.com/office/drawing/2016/5/11/chartex" xmlns:cx6="http://schemas.microsoft.com/office/drawing/2016/5/12/chartex" xmlns:cx7="http://schemas.microsoft.com/office/drawing/2016/5/13/chartex" xmlns:cx8="http://schemas.microsoft.com/office/drawing/2016/5/14/chartex" xmlns:mc="http://schemas.openxmlformats.org/markup-compatibility/2006" xmlns:aink="http://schemas.microsoft.com/office/drawing/2016/ink" xmlns:am3d="http://schemas.microsoft.com/office/drawing/2017/model3d" xmlns:o="urn:schemas-microsoft-com:office:office" xmlns:r="http://schemas.openxmlformats.org/officeDocument/2006/relationships" xmlns:m="http://schemas.openxmlformats.org/officeDocument/2006/math" xmlns:v="urn:schemas-microsoft-com:vml" xmlns:wp14="http://schemas.microsoft.com/office/word/2010/wordprocessingDrawing" xmlns:wp="http://schemas.openxmlformats.org/drawingml/2006/wordprocessingDrawing" xmlns:w10="urn:schemas-microsoft-com:office:word" xmlns:w="http://schemas.openxmlformats.org/wordprocessingml/2006/main" xmlns:w14="http://schemas.microsoft.com/office/word/2010/wordml" xmlns:w15="http://schemas.microsoft.com/office/word/2012/wordml" xmlns:w16cid="http://schemas.microsoft.com/office/word/2016/wordml/cid" xmlns:w16se="http://schemas.microsoft.com/office/word/2015/wordml/symex" xmlns:wpg="http://schemas.microsoft.com/office/word/2010/wordprocessingGroup" xmlns:wpi="http://schemas.microsoft.com/office/word/2010/wordprocessingInk" xmlns:wne="http://schemas.microsoft.com/office/word/2006/wordml" xmlns:wps="http://schemas.microsoft.com/office/word/2010/wordprocessingShape" mc:Ignorable="w14 w15 w16se w16cid wp14">
+<w:footnotes xmlns:wpc="http://schemas.microsoft.com/office/word/2010/wordprocessingCanvas" xmlns:cx="http://schemas.microsoft.com/office/drawing/2014/chartex" xmlns:cx1="http://schemas.microsoft.com/office/drawing/2015/9/8/chartex" xmlns:mc="http://schemas.openxmlformats.org/markup-compatibility/2006" xmlns:o="urn:schemas-microsoft-com:office:office" xmlns:r="http://schemas.openxmlformats.org/officeDocument/2006/relationships" xmlns:m="http://schemas.openxmlformats.org/officeDocument/2006/math" xmlns:v="urn:schemas-microsoft-com:vml" xmlns:wp14="http://schemas.microsoft.com/office/word/2010/wordprocessingDrawing" xmlns:wp="http://schemas.openxmlformats.org/drawingml/2006/wordprocessingDrawing" xmlns:w10="urn:schemas-microsoft-com:office:word" xmlns:w="http://schemas.openxmlformats.org/wordprocessingml/2006/main" xmlns:w14="http://schemas.microsoft.com/office/word/2010/wordml" xmlns:w15="http://schemas.microsoft.com/office/word/2012/wordml" xmlns:w16se="http://schemas.microsoft.com/office/word/2015/wordml/symex" xmlns:wpg="http://schemas.microsoft.com/office/word/2010/wordprocessingGroup" xmlns:wpi="http://schemas.microsoft.com/office/word/2010/wordprocessingInk" xmlns:wne="http://schemas.microsoft.com/office/word/2006/wordml" xmlns:wps="http://schemas.microsoft.com/office/word/2010/wordprocessingShape" mc:Ignorable="w14 w15 w16se wp14">
   <w:footnote w:type="separator" w:id="-1">
     <w:p>
       <w:pPr>
@@ -4655,7 +4719,7 @@
 </file>
 
 <file path=word/header1.xml><?xml version="1.0" encoding="utf-8"?>
-<w:hdr xmlns:wpc="http://schemas.microsoft.com/office/word/2010/wordprocessingCanvas" xmlns:cx="http://schemas.microsoft.com/office/drawing/2014/chartex" xmlns:cx1="http://schemas.microsoft.com/office/drawing/2015/9/8/chartex" xmlns:cx2="http://schemas.microsoft.com/office/drawing/2015/10/21/chartex" xmlns:cx3="http://schemas.microsoft.com/office/drawing/2016/5/9/chartex" xmlns:cx4="http://schemas.microsoft.com/office/drawing/2016/5/10/chartex" xmlns:cx5="http://schemas.microsoft.com/office/drawing/2016/5/11/chartex" xmlns:cx6="http://schemas.microsoft.com/office/drawing/2016/5/12/chartex" xmlns:cx7="http://schemas.microsoft.com/office/drawing/2016/5/13/chartex" xmlns:cx8="http://schemas.microsoft.com/office/drawing/2016/5/14/chartex" xmlns:mc="http://schemas.openxmlformats.org/markup-compatibility/2006" xmlns:aink="http://schemas.microsoft.com/office/drawing/2016/ink" xmlns:am3d="http://schemas.microsoft.com/office/drawing/2017/model3d" xmlns:o="urn:schemas-microsoft-com:office:office" xmlns:r="http://schemas.openxmlformats.org/officeDocument/2006/relationships" xmlns:m="http://schemas.openxmlformats.org/officeDocument/2006/math" xmlns:v="urn:schemas-microsoft-com:vml" xmlns:wp14="http://schemas.microsoft.com/office/word/2010/wordprocessingDrawing" xmlns:wp="http://schemas.openxmlformats.org/drawingml/2006/wordprocessingDrawing" xmlns:w10="urn:schemas-microsoft-com:office:word" xmlns:w="http://schemas.openxmlformats.org/wordprocessingml/2006/main" xmlns:w14="http://schemas.microsoft.com/office/word/2010/wordml" xmlns:w15="http://schemas.microsoft.com/office/word/2012/wordml" xmlns:w16cid="http://schemas.microsoft.com/office/word/2016/wordml/cid" xmlns:w16se="http://schemas.microsoft.com/office/word/2015/wordml/symex" xmlns:wpg="http://schemas.microsoft.com/office/word/2010/wordprocessingGroup" xmlns:wpi="http://schemas.microsoft.com/office/word/2010/wordprocessingInk" xmlns:wne="http://schemas.microsoft.com/office/word/2006/wordml" xmlns:wps="http://schemas.microsoft.com/office/word/2010/wordprocessingShape" mc:Ignorable="w14 w15 w16se w16cid wp14">
+<w:hdr xmlns:wpc="http://schemas.microsoft.com/office/word/2010/wordprocessingCanvas" xmlns:cx="http://schemas.microsoft.com/office/drawing/2014/chartex" xmlns:cx1="http://schemas.microsoft.com/office/drawing/2015/9/8/chartex" xmlns:mc="http://schemas.openxmlformats.org/markup-compatibility/2006" xmlns:o="urn:schemas-microsoft-com:office:office" xmlns:r="http://schemas.openxmlformats.org/officeDocument/2006/relationships" xmlns:m="http://schemas.openxmlformats.org/officeDocument/2006/math" xmlns:v="urn:schemas-microsoft-com:vml" xmlns:wp14="http://schemas.microsoft.com/office/word/2010/wordprocessingDrawing" xmlns:wp="http://schemas.openxmlformats.org/drawingml/2006/wordprocessingDrawing" xmlns:w10="urn:schemas-microsoft-com:office:word" xmlns:w="http://schemas.openxmlformats.org/wordprocessingml/2006/main" xmlns:w14="http://schemas.microsoft.com/office/word/2010/wordml" xmlns:w15="http://schemas.microsoft.com/office/word/2012/wordml" xmlns:w16se="http://schemas.microsoft.com/office/word/2015/wordml/symex" xmlns:wpg="http://schemas.microsoft.com/office/word/2010/wordprocessingGroup" xmlns:wpi="http://schemas.microsoft.com/office/word/2010/wordprocessingInk" xmlns:wne="http://schemas.microsoft.com/office/word/2006/wordml" xmlns:wps="http://schemas.microsoft.com/office/word/2010/wordprocessingShape" mc:Ignorable="w14 w15 w16se wp14">
   <w:p>
     <w:pPr>
       <w:pStyle w:val="En-tte"/>
@@ -4667,6 +4731,7 @@
     <w:r>
       <w:rPr>
         <w:noProof/>
+        <w:lang w:eastAsia="fr-CH"/>
       </w:rPr>
       <w:drawing>
         <wp:inline distT="0" distB="0" distL="0" distR="0" wp14:anchorId="52BB6847" wp14:editId="27D484D0">
@@ -4728,11 +4793,11 @@
 </file>
 
 <file path=word/numbering.xml><?xml version="1.0" encoding="utf-8"?>
-<w:numbering xmlns:wpc="http://schemas.microsoft.com/office/word/2010/wordprocessingCanvas" xmlns:cx="http://schemas.microsoft.com/office/drawing/2014/chartex" xmlns:cx1="http://schemas.microsoft.com/office/drawing/2015/9/8/chartex" xmlns:cx2="http://schemas.microsoft.com/office/drawing/2015/10/21/chartex" xmlns:cx3="http://schemas.microsoft.com/office/drawing/2016/5/9/chartex" xmlns:cx4="http://schemas.microsoft.com/office/drawing/2016/5/10/chartex" xmlns:cx5="http://schemas.microsoft.com/office/drawing/2016/5/11/chartex" xmlns:cx6="http://schemas.microsoft.com/office/drawing/2016/5/12/chartex" xmlns:cx7="http://schemas.microsoft.com/office/drawing/2016/5/13/chartex" xmlns:cx8="http://schemas.microsoft.com/office/drawing/2016/5/14/chartex" xmlns:mc="http://schemas.openxmlformats.org/markup-compatibility/2006" xmlns:aink="http://schemas.microsoft.com/office/drawing/2016/ink" xmlns:am3d="http://schemas.microsoft.com/office/drawing/2017/model3d" xmlns:o="urn:schemas-microsoft-com:office:office" xmlns:r="http://schemas.openxmlformats.org/officeDocument/2006/relationships" xmlns:m="http://schemas.openxmlformats.org/officeDocument/2006/math" xmlns:v="urn:schemas-microsoft-com:vml" xmlns:wp14="http://schemas.microsoft.com/office/word/2010/wordprocessingDrawing" xmlns:wp="http://schemas.openxmlformats.org/drawingml/2006/wordprocessingDrawing" xmlns:w10="urn:schemas-microsoft-com:office:word" xmlns:w="http://schemas.openxmlformats.org/wordprocessingml/2006/main" xmlns:w14="http://schemas.microsoft.com/office/word/2010/wordml" xmlns:w15="http://schemas.microsoft.com/office/word/2012/wordml" xmlns:w16cid="http://schemas.microsoft.com/office/word/2016/wordml/cid" xmlns:w16se="http://schemas.microsoft.com/office/word/2015/wordml/symex" xmlns:wpg="http://schemas.microsoft.com/office/word/2010/wordprocessingGroup" xmlns:wpi="http://schemas.microsoft.com/office/word/2010/wordprocessingInk" xmlns:wne="http://schemas.microsoft.com/office/word/2006/wordml" xmlns:wps="http://schemas.microsoft.com/office/word/2010/wordprocessingShape" mc:Ignorable="w14 w15 w16se w16cid wp14">
+<w:numbering xmlns:wpc="http://schemas.microsoft.com/office/word/2010/wordprocessingCanvas" xmlns:cx="http://schemas.microsoft.com/office/drawing/2014/chartex" xmlns:cx1="http://schemas.microsoft.com/office/drawing/2015/9/8/chartex" xmlns:mc="http://schemas.openxmlformats.org/markup-compatibility/2006" xmlns:o="urn:schemas-microsoft-com:office:office" xmlns:r="http://schemas.openxmlformats.org/officeDocument/2006/relationships" xmlns:m="http://schemas.openxmlformats.org/officeDocument/2006/math" xmlns:v="urn:schemas-microsoft-com:vml" xmlns:wp14="http://schemas.microsoft.com/office/word/2010/wordprocessingDrawing" xmlns:wp="http://schemas.openxmlformats.org/drawingml/2006/wordprocessingDrawing" xmlns:w10="urn:schemas-microsoft-com:office:word" xmlns:w="http://schemas.openxmlformats.org/wordprocessingml/2006/main" xmlns:w14="http://schemas.microsoft.com/office/word/2010/wordml" xmlns:w15="http://schemas.microsoft.com/office/word/2012/wordml" xmlns:w16se="http://schemas.microsoft.com/office/word/2015/wordml/symex" xmlns:wpg="http://schemas.microsoft.com/office/word/2010/wordprocessingGroup" xmlns:wpi="http://schemas.microsoft.com/office/word/2010/wordprocessingInk" xmlns:wne="http://schemas.microsoft.com/office/word/2006/wordml" xmlns:wps="http://schemas.microsoft.com/office/word/2010/wordprocessingShape" mc:Ignorable="w14 w15 w16se wp14">
   <w:abstractNum w:abstractNumId="0" w15:restartNumberingAfterBreak="0">
-    <w:nsid w:val="309E697A"/>
+    <w:nsid w:val="01960B80"/>
     <w:multiLevelType w:val="hybridMultilevel"/>
-    <w:tmpl w:val="7CE256E4"/>
+    <w:tmpl w:val="ABC64E08"/>
     <w:lvl w:ilvl="0" w:tplc="100C0001">
       <w:start w:val="1"/>
       <w:numFmt w:val="bullet"/>
@@ -4842,14 +4907,594 @@
       </w:rPr>
     </w:lvl>
   </w:abstractNum>
+  <w:abstractNum w:abstractNumId="1" w15:restartNumberingAfterBreak="0">
+    <w:nsid w:val="0CB66184"/>
+    <w:multiLevelType w:val="hybridMultilevel"/>
+    <w:tmpl w:val="A7D4F40C"/>
+    <w:lvl w:ilvl="0" w:tplc="100C0001">
+      <w:start w:val="1"/>
+      <w:numFmt w:val="bullet"/>
+      <w:lvlText w:val=""/>
+      <w:lvlJc w:val="left"/>
+      <w:pPr>
+        <w:ind w:left="720" w:hanging="360"/>
+      </w:pPr>
+      <w:rPr>
+        <w:rFonts w:ascii="Symbol" w:hAnsi="Symbol" w:hint="default"/>
+      </w:rPr>
+    </w:lvl>
+    <w:lvl w:ilvl="1" w:tplc="100C0003" w:tentative="1">
+      <w:start w:val="1"/>
+      <w:numFmt w:val="bullet"/>
+      <w:lvlText w:val="o"/>
+      <w:lvlJc w:val="left"/>
+      <w:pPr>
+        <w:ind w:left="1440" w:hanging="360"/>
+      </w:pPr>
+      <w:rPr>
+        <w:rFonts w:ascii="Courier New" w:hAnsi="Courier New" w:cs="Courier New" w:hint="default"/>
+      </w:rPr>
+    </w:lvl>
+    <w:lvl w:ilvl="2" w:tplc="100C0005" w:tentative="1">
+      <w:start w:val="1"/>
+      <w:numFmt w:val="bullet"/>
+      <w:lvlText w:val=""/>
+      <w:lvlJc w:val="left"/>
+      <w:pPr>
+        <w:ind w:left="2160" w:hanging="360"/>
+      </w:pPr>
+      <w:rPr>
+        <w:rFonts w:ascii="Wingdings" w:hAnsi="Wingdings" w:hint="default"/>
+      </w:rPr>
+    </w:lvl>
+    <w:lvl w:ilvl="3" w:tplc="100C0001" w:tentative="1">
+      <w:start w:val="1"/>
+      <w:numFmt w:val="bullet"/>
+      <w:lvlText w:val=""/>
+      <w:lvlJc w:val="left"/>
+      <w:pPr>
+        <w:ind w:left="2880" w:hanging="360"/>
+      </w:pPr>
+      <w:rPr>
+        <w:rFonts w:ascii="Symbol" w:hAnsi="Symbol" w:hint="default"/>
+      </w:rPr>
+    </w:lvl>
+    <w:lvl w:ilvl="4" w:tplc="100C0003" w:tentative="1">
+      <w:start w:val="1"/>
+      <w:numFmt w:val="bullet"/>
+      <w:lvlText w:val="o"/>
+      <w:lvlJc w:val="left"/>
+      <w:pPr>
+        <w:ind w:left="3600" w:hanging="360"/>
+      </w:pPr>
+      <w:rPr>
+        <w:rFonts w:ascii="Courier New" w:hAnsi="Courier New" w:cs="Courier New" w:hint="default"/>
+      </w:rPr>
+    </w:lvl>
+    <w:lvl w:ilvl="5" w:tplc="100C0005" w:tentative="1">
+      <w:start w:val="1"/>
+      <w:numFmt w:val="bullet"/>
+      <w:lvlText w:val=""/>
+      <w:lvlJc w:val="left"/>
+      <w:pPr>
+        <w:ind w:left="4320" w:hanging="360"/>
+      </w:pPr>
+      <w:rPr>
+        <w:rFonts w:ascii="Wingdings" w:hAnsi="Wingdings" w:hint="default"/>
+      </w:rPr>
+    </w:lvl>
+    <w:lvl w:ilvl="6" w:tplc="100C0001" w:tentative="1">
+      <w:start w:val="1"/>
+      <w:numFmt w:val="bullet"/>
+      <w:lvlText w:val=""/>
+      <w:lvlJc w:val="left"/>
+      <w:pPr>
+        <w:ind w:left="5040" w:hanging="360"/>
+      </w:pPr>
+      <w:rPr>
+        <w:rFonts w:ascii="Symbol" w:hAnsi="Symbol" w:hint="default"/>
+      </w:rPr>
+    </w:lvl>
+    <w:lvl w:ilvl="7" w:tplc="100C0003" w:tentative="1">
+      <w:start w:val="1"/>
+      <w:numFmt w:val="bullet"/>
+      <w:lvlText w:val="o"/>
+      <w:lvlJc w:val="left"/>
+      <w:pPr>
+        <w:ind w:left="5760" w:hanging="360"/>
+      </w:pPr>
+      <w:rPr>
+        <w:rFonts w:ascii="Courier New" w:hAnsi="Courier New" w:cs="Courier New" w:hint="default"/>
+      </w:rPr>
+    </w:lvl>
+    <w:lvl w:ilvl="8" w:tplc="100C0005" w:tentative="1">
+      <w:start w:val="1"/>
+      <w:numFmt w:val="bullet"/>
+      <w:lvlText w:val=""/>
+      <w:lvlJc w:val="left"/>
+      <w:pPr>
+        <w:ind w:left="6480" w:hanging="360"/>
+      </w:pPr>
+      <w:rPr>
+        <w:rFonts w:ascii="Wingdings" w:hAnsi="Wingdings" w:hint="default"/>
+      </w:rPr>
+    </w:lvl>
+  </w:abstractNum>
+  <w:abstractNum w:abstractNumId="2" w15:restartNumberingAfterBreak="0">
+    <w:nsid w:val="28755C1A"/>
+    <w:multiLevelType w:val="hybridMultilevel"/>
+    <w:tmpl w:val="58C4DA7E"/>
+    <w:lvl w:ilvl="0" w:tplc="100C0001">
+      <w:start w:val="1"/>
+      <w:numFmt w:val="bullet"/>
+      <w:lvlText w:val=""/>
+      <w:lvlJc w:val="left"/>
+      <w:pPr>
+        <w:ind w:left="720" w:hanging="360"/>
+      </w:pPr>
+      <w:rPr>
+        <w:rFonts w:ascii="Symbol" w:hAnsi="Symbol" w:hint="default"/>
+      </w:rPr>
+    </w:lvl>
+    <w:lvl w:ilvl="1" w:tplc="100C0003" w:tentative="1">
+      <w:start w:val="1"/>
+      <w:numFmt w:val="bullet"/>
+      <w:lvlText w:val="o"/>
+      <w:lvlJc w:val="left"/>
+      <w:pPr>
+        <w:ind w:left="1440" w:hanging="360"/>
+      </w:pPr>
+      <w:rPr>
+        <w:rFonts w:ascii="Courier New" w:hAnsi="Courier New" w:cs="Courier New" w:hint="default"/>
+      </w:rPr>
+    </w:lvl>
+    <w:lvl w:ilvl="2" w:tplc="100C0005" w:tentative="1">
+      <w:start w:val="1"/>
+      <w:numFmt w:val="bullet"/>
+      <w:lvlText w:val=""/>
+      <w:lvlJc w:val="left"/>
+      <w:pPr>
+        <w:ind w:left="2160" w:hanging="360"/>
+      </w:pPr>
+      <w:rPr>
+        <w:rFonts w:ascii="Wingdings" w:hAnsi="Wingdings" w:hint="default"/>
+      </w:rPr>
+    </w:lvl>
+    <w:lvl w:ilvl="3" w:tplc="100C0001" w:tentative="1">
+      <w:start w:val="1"/>
+      <w:numFmt w:val="bullet"/>
+      <w:lvlText w:val=""/>
+      <w:lvlJc w:val="left"/>
+      <w:pPr>
+        <w:ind w:left="2880" w:hanging="360"/>
+      </w:pPr>
+      <w:rPr>
+        <w:rFonts w:ascii="Symbol" w:hAnsi="Symbol" w:hint="default"/>
+      </w:rPr>
+    </w:lvl>
+    <w:lvl w:ilvl="4" w:tplc="100C0003" w:tentative="1">
+      <w:start w:val="1"/>
+      <w:numFmt w:val="bullet"/>
+      <w:lvlText w:val="o"/>
+      <w:lvlJc w:val="left"/>
+      <w:pPr>
+        <w:ind w:left="3600" w:hanging="360"/>
+      </w:pPr>
+      <w:rPr>
+        <w:rFonts w:ascii="Courier New" w:hAnsi="Courier New" w:cs="Courier New" w:hint="default"/>
+      </w:rPr>
+    </w:lvl>
+    <w:lvl w:ilvl="5" w:tplc="100C0005" w:tentative="1">
+      <w:start w:val="1"/>
+      <w:numFmt w:val="bullet"/>
+      <w:lvlText w:val=""/>
+      <w:lvlJc w:val="left"/>
+      <w:pPr>
+        <w:ind w:left="4320" w:hanging="360"/>
+      </w:pPr>
+      <w:rPr>
+        <w:rFonts w:ascii="Wingdings" w:hAnsi="Wingdings" w:hint="default"/>
+      </w:rPr>
+    </w:lvl>
+    <w:lvl w:ilvl="6" w:tplc="100C0001" w:tentative="1">
+      <w:start w:val="1"/>
+      <w:numFmt w:val="bullet"/>
+      <w:lvlText w:val=""/>
+      <w:lvlJc w:val="left"/>
+      <w:pPr>
+        <w:ind w:left="5040" w:hanging="360"/>
+      </w:pPr>
+      <w:rPr>
+        <w:rFonts w:ascii="Symbol" w:hAnsi="Symbol" w:hint="default"/>
+      </w:rPr>
+    </w:lvl>
+    <w:lvl w:ilvl="7" w:tplc="100C0003" w:tentative="1">
+      <w:start w:val="1"/>
+      <w:numFmt w:val="bullet"/>
+      <w:lvlText w:val="o"/>
+      <w:lvlJc w:val="left"/>
+      <w:pPr>
+        <w:ind w:left="5760" w:hanging="360"/>
+      </w:pPr>
+      <w:rPr>
+        <w:rFonts w:ascii="Courier New" w:hAnsi="Courier New" w:cs="Courier New" w:hint="default"/>
+      </w:rPr>
+    </w:lvl>
+    <w:lvl w:ilvl="8" w:tplc="100C0005" w:tentative="1">
+      <w:start w:val="1"/>
+      <w:numFmt w:val="bullet"/>
+      <w:lvlText w:val=""/>
+      <w:lvlJc w:val="left"/>
+      <w:pPr>
+        <w:ind w:left="6480" w:hanging="360"/>
+      </w:pPr>
+      <w:rPr>
+        <w:rFonts w:ascii="Wingdings" w:hAnsi="Wingdings" w:hint="default"/>
+      </w:rPr>
+    </w:lvl>
+  </w:abstractNum>
+  <w:abstractNum w:abstractNumId="3" w15:restartNumberingAfterBreak="0">
+    <w:nsid w:val="309E697A"/>
+    <w:multiLevelType w:val="hybridMultilevel"/>
+    <w:tmpl w:val="7CE256E4"/>
+    <w:lvl w:ilvl="0" w:tplc="100C0001">
+      <w:start w:val="1"/>
+      <w:numFmt w:val="bullet"/>
+      <w:lvlText w:val=""/>
+      <w:lvlJc w:val="left"/>
+      <w:pPr>
+        <w:ind w:left="720" w:hanging="360"/>
+      </w:pPr>
+      <w:rPr>
+        <w:rFonts w:ascii="Symbol" w:hAnsi="Symbol" w:hint="default"/>
+      </w:rPr>
+    </w:lvl>
+    <w:lvl w:ilvl="1" w:tplc="100C0003" w:tentative="1">
+      <w:start w:val="1"/>
+      <w:numFmt w:val="bullet"/>
+      <w:lvlText w:val="o"/>
+      <w:lvlJc w:val="left"/>
+      <w:pPr>
+        <w:ind w:left="1440" w:hanging="360"/>
+      </w:pPr>
+      <w:rPr>
+        <w:rFonts w:ascii="Courier New" w:hAnsi="Courier New" w:cs="Courier New" w:hint="default"/>
+      </w:rPr>
+    </w:lvl>
+    <w:lvl w:ilvl="2" w:tplc="100C0005" w:tentative="1">
+      <w:start w:val="1"/>
+      <w:numFmt w:val="bullet"/>
+      <w:lvlText w:val=""/>
+      <w:lvlJc w:val="left"/>
+      <w:pPr>
+        <w:ind w:left="2160" w:hanging="360"/>
+      </w:pPr>
+      <w:rPr>
+        <w:rFonts w:ascii="Wingdings" w:hAnsi="Wingdings" w:hint="default"/>
+      </w:rPr>
+    </w:lvl>
+    <w:lvl w:ilvl="3" w:tplc="100C0001" w:tentative="1">
+      <w:start w:val="1"/>
+      <w:numFmt w:val="bullet"/>
+      <w:lvlText w:val=""/>
+      <w:lvlJc w:val="left"/>
+      <w:pPr>
+        <w:ind w:left="2880" w:hanging="360"/>
+      </w:pPr>
+      <w:rPr>
+        <w:rFonts w:ascii="Symbol" w:hAnsi="Symbol" w:hint="default"/>
+      </w:rPr>
+    </w:lvl>
+    <w:lvl w:ilvl="4" w:tplc="100C0003" w:tentative="1">
+      <w:start w:val="1"/>
+      <w:numFmt w:val="bullet"/>
+      <w:lvlText w:val="o"/>
+      <w:lvlJc w:val="left"/>
+      <w:pPr>
+        <w:ind w:left="3600" w:hanging="360"/>
+      </w:pPr>
+      <w:rPr>
+        <w:rFonts w:ascii="Courier New" w:hAnsi="Courier New" w:cs="Courier New" w:hint="default"/>
+      </w:rPr>
+    </w:lvl>
+    <w:lvl w:ilvl="5" w:tplc="100C0005" w:tentative="1">
+      <w:start w:val="1"/>
+      <w:numFmt w:val="bullet"/>
+      <w:lvlText w:val=""/>
+      <w:lvlJc w:val="left"/>
+      <w:pPr>
+        <w:ind w:left="4320" w:hanging="360"/>
+      </w:pPr>
+      <w:rPr>
+        <w:rFonts w:ascii="Wingdings" w:hAnsi="Wingdings" w:hint="default"/>
+      </w:rPr>
+    </w:lvl>
+    <w:lvl w:ilvl="6" w:tplc="100C0001" w:tentative="1">
+      <w:start w:val="1"/>
+      <w:numFmt w:val="bullet"/>
+      <w:lvlText w:val=""/>
+      <w:lvlJc w:val="left"/>
+      <w:pPr>
+        <w:ind w:left="5040" w:hanging="360"/>
+      </w:pPr>
+      <w:rPr>
+        <w:rFonts w:ascii="Symbol" w:hAnsi="Symbol" w:hint="default"/>
+      </w:rPr>
+    </w:lvl>
+    <w:lvl w:ilvl="7" w:tplc="100C0003" w:tentative="1">
+      <w:start w:val="1"/>
+      <w:numFmt w:val="bullet"/>
+      <w:lvlText w:val="o"/>
+      <w:lvlJc w:val="left"/>
+      <w:pPr>
+        <w:ind w:left="5760" w:hanging="360"/>
+      </w:pPr>
+      <w:rPr>
+        <w:rFonts w:ascii="Courier New" w:hAnsi="Courier New" w:cs="Courier New" w:hint="default"/>
+      </w:rPr>
+    </w:lvl>
+    <w:lvl w:ilvl="8" w:tplc="100C0005" w:tentative="1">
+      <w:start w:val="1"/>
+      <w:numFmt w:val="bullet"/>
+      <w:lvlText w:val=""/>
+      <w:lvlJc w:val="left"/>
+      <w:pPr>
+        <w:ind w:left="6480" w:hanging="360"/>
+      </w:pPr>
+      <w:rPr>
+        <w:rFonts w:ascii="Wingdings" w:hAnsi="Wingdings" w:hint="default"/>
+      </w:rPr>
+    </w:lvl>
+  </w:abstractNum>
+  <w:abstractNum w:abstractNumId="4" w15:restartNumberingAfterBreak="0">
+    <w:nsid w:val="3F666011"/>
+    <w:multiLevelType w:val="hybridMultilevel"/>
+    <w:tmpl w:val="56F8EAA2"/>
+    <w:lvl w:ilvl="0" w:tplc="100C0001">
+      <w:start w:val="1"/>
+      <w:numFmt w:val="bullet"/>
+      <w:lvlText w:val=""/>
+      <w:lvlJc w:val="left"/>
+      <w:pPr>
+        <w:ind w:left="720" w:hanging="360"/>
+      </w:pPr>
+      <w:rPr>
+        <w:rFonts w:ascii="Symbol" w:hAnsi="Symbol" w:hint="default"/>
+      </w:rPr>
+    </w:lvl>
+    <w:lvl w:ilvl="1" w:tplc="100C0003" w:tentative="1">
+      <w:start w:val="1"/>
+      <w:numFmt w:val="bullet"/>
+      <w:lvlText w:val="o"/>
+      <w:lvlJc w:val="left"/>
+      <w:pPr>
+        <w:ind w:left="1440" w:hanging="360"/>
+      </w:pPr>
+      <w:rPr>
+        <w:rFonts w:ascii="Courier New" w:hAnsi="Courier New" w:cs="Courier New" w:hint="default"/>
+      </w:rPr>
+    </w:lvl>
+    <w:lvl w:ilvl="2" w:tplc="100C0005" w:tentative="1">
+      <w:start w:val="1"/>
+      <w:numFmt w:val="bullet"/>
+      <w:lvlText w:val=""/>
+      <w:lvlJc w:val="left"/>
+      <w:pPr>
+        <w:ind w:left="2160" w:hanging="360"/>
+      </w:pPr>
+      <w:rPr>
+        <w:rFonts w:ascii="Wingdings" w:hAnsi="Wingdings" w:hint="default"/>
+      </w:rPr>
+    </w:lvl>
+    <w:lvl w:ilvl="3" w:tplc="100C0001" w:tentative="1">
+      <w:start w:val="1"/>
+      <w:numFmt w:val="bullet"/>
+      <w:lvlText w:val=""/>
+      <w:lvlJc w:val="left"/>
+      <w:pPr>
+        <w:ind w:left="2880" w:hanging="360"/>
+      </w:pPr>
+      <w:rPr>
+        <w:rFonts w:ascii="Symbol" w:hAnsi="Symbol" w:hint="default"/>
+      </w:rPr>
+    </w:lvl>
+    <w:lvl w:ilvl="4" w:tplc="100C0003" w:tentative="1">
+      <w:start w:val="1"/>
+      <w:numFmt w:val="bullet"/>
+      <w:lvlText w:val="o"/>
+      <w:lvlJc w:val="left"/>
+      <w:pPr>
+        <w:ind w:left="3600" w:hanging="360"/>
+      </w:pPr>
+      <w:rPr>
+        <w:rFonts w:ascii="Courier New" w:hAnsi="Courier New" w:cs="Courier New" w:hint="default"/>
+      </w:rPr>
+    </w:lvl>
+    <w:lvl w:ilvl="5" w:tplc="100C0005" w:tentative="1">
+      <w:start w:val="1"/>
+      <w:numFmt w:val="bullet"/>
+      <w:lvlText w:val=""/>
+      <w:lvlJc w:val="left"/>
+      <w:pPr>
+        <w:ind w:left="4320" w:hanging="360"/>
+      </w:pPr>
+      <w:rPr>
+        <w:rFonts w:ascii="Wingdings" w:hAnsi="Wingdings" w:hint="default"/>
+      </w:rPr>
+    </w:lvl>
+    <w:lvl w:ilvl="6" w:tplc="100C0001" w:tentative="1">
+      <w:start w:val="1"/>
+      <w:numFmt w:val="bullet"/>
+      <w:lvlText w:val=""/>
+      <w:lvlJc w:val="left"/>
+      <w:pPr>
+        <w:ind w:left="5040" w:hanging="360"/>
+      </w:pPr>
+      <w:rPr>
+        <w:rFonts w:ascii="Symbol" w:hAnsi="Symbol" w:hint="default"/>
+      </w:rPr>
+    </w:lvl>
+    <w:lvl w:ilvl="7" w:tplc="100C0003" w:tentative="1">
+      <w:start w:val="1"/>
+      <w:numFmt w:val="bullet"/>
+      <w:lvlText w:val="o"/>
+      <w:lvlJc w:val="left"/>
+      <w:pPr>
+        <w:ind w:left="5760" w:hanging="360"/>
+      </w:pPr>
+      <w:rPr>
+        <w:rFonts w:ascii="Courier New" w:hAnsi="Courier New" w:cs="Courier New" w:hint="default"/>
+      </w:rPr>
+    </w:lvl>
+    <w:lvl w:ilvl="8" w:tplc="100C0005" w:tentative="1">
+      <w:start w:val="1"/>
+      <w:numFmt w:val="bullet"/>
+      <w:lvlText w:val=""/>
+      <w:lvlJc w:val="left"/>
+      <w:pPr>
+        <w:ind w:left="6480" w:hanging="360"/>
+      </w:pPr>
+      <w:rPr>
+        <w:rFonts w:ascii="Wingdings" w:hAnsi="Wingdings" w:hint="default"/>
+      </w:rPr>
+    </w:lvl>
+  </w:abstractNum>
+  <w:abstractNum w:abstractNumId="5" w15:restartNumberingAfterBreak="0">
+    <w:nsid w:val="67D942A1"/>
+    <w:multiLevelType w:val="hybridMultilevel"/>
+    <w:tmpl w:val="C668FD52"/>
+    <w:lvl w:ilvl="0" w:tplc="100C0001">
+      <w:start w:val="1"/>
+      <w:numFmt w:val="bullet"/>
+      <w:lvlText w:val=""/>
+      <w:lvlJc w:val="left"/>
+      <w:pPr>
+        <w:ind w:left="720" w:hanging="360"/>
+      </w:pPr>
+      <w:rPr>
+        <w:rFonts w:ascii="Symbol" w:hAnsi="Symbol" w:hint="default"/>
+      </w:rPr>
+    </w:lvl>
+    <w:lvl w:ilvl="1" w:tplc="100C0003" w:tentative="1">
+      <w:start w:val="1"/>
+      <w:numFmt w:val="bullet"/>
+      <w:lvlText w:val="o"/>
+      <w:lvlJc w:val="left"/>
+      <w:pPr>
+        <w:ind w:left="1440" w:hanging="360"/>
+      </w:pPr>
+      <w:rPr>
+        <w:rFonts w:ascii="Courier New" w:hAnsi="Courier New" w:cs="Courier New" w:hint="default"/>
+      </w:rPr>
+    </w:lvl>
+    <w:lvl w:ilvl="2" w:tplc="100C0005" w:tentative="1">
+      <w:start w:val="1"/>
+      <w:numFmt w:val="bullet"/>
+      <w:lvlText w:val=""/>
+      <w:lvlJc w:val="left"/>
+      <w:pPr>
+        <w:ind w:left="2160" w:hanging="360"/>
+      </w:pPr>
+      <w:rPr>
+        <w:rFonts w:ascii="Wingdings" w:hAnsi="Wingdings" w:hint="default"/>
+      </w:rPr>
+    </w:lvl>
+    <w:lvl w:ilvl="3" w:tplc="100C0001" w:tentative="1">
+      <w:start w:val="1"/>
+      <w:numFmt w:val="bullet"/>
+      <w:lvlText w:val=""/>
+      <w:lvlJc w:val="left"/>
+      <w:pPr>
+        <w:ind w:left="2880" w:hanging="360"/>
+      </w:pPr>
+      <w:rPr>
+        <w:rFonts w:ascii="Symbol" w:hAnsi="Symbol" w:hint="default"/>
+      </w:rPr>
+    </w:lvl>
+    <w:lvl w:ilvl="4" w:tplc="100C0003" w:tentative="1">
+      <w:start w:val="1"/>
+      <w:numFmt w:val="bullet"/>
+      <w:lvlText w:val="o"/>
+      <w:lvlJc w:val="left"/>
+      <w:pPr>
+        <w:ind w:left="3600" w:hanging="360"/>
+      </w:pPr>
+      <w:rPr>
+        <w:rFonts w:ascii="Courier New" w:hAnsi="Courier New" w:cs="Courier New" w:hint="default"/>
+      </w:rPr>
+    </w:lvl>
+    <w:lvl w:ilvl="5" w:tplc="100C0005" w:tentative="1">
+      <w:start w:val="1"/>
+      <w:numFmt w:val="bullet"/>
+      <w:lvlText w:val=""/>
+      <w:lvlJc w:val="left"/>
+      <w:pPr>
+        <w:ind w:left="4320" w:hanging="360"/>
+      </w:pPr>
+      <w:rPr>
+        <w:rFonts w:ascii="Wingdings" w:hAnsi="Wingdings" w:hint="default"/>
+      </w:rPr>
+    </w:lvl>
+    <w:lvl w:ilvl="6" w:tplc="100C0001" w:tentative="1">
+      <w:start w:val="1"/>
+      <w:numFmt w:val="bullet"/>
+      <w:lvlText w:val=""/>
+      <w:lvlJc w:val="left"/>
+      <w:pPr>
+        <w:ind w:left="5040" w:hanging="360"/>
+      </w:pPr>
+      <w:rPr>
+        <w:rFonts w:ascii="Symbol" w:hAnsi="Symbol" w:hint="default"/>
+      </w:rPr>
+    </w:lvl>
+    <w:lvl w:ilvl="7" w:tplc="100C0003" w:tentative="1">
+      <w:start w:val="1"/>
+      <w:numFmt w:val="bullet"/>
+      <w:lvlText w:val="o"/>
+      <w:lvlJc w:val="left"/>
+      <w:pPr>
+        <w:ind w:left="5760" w:hanging="360"/>
+      </w:pPr>
+      <w:rPr>
+        <w:rFonts w:ascii="Courier New" w:hAnsi="Courier New" w:cs="Courier New" w:hint="default"/>
+      </w:rPr>
+    </w:lvl>
+    <w:lvl w:ilvl="8" w:tplc="100C0005" w:tentative="1">
+      <w:start w:val="1"/>
+      <w:numFmt w:val="bullet"/>
+      <w:lvlText w:val=""/>
+      <w:lvlJc w:val="left"/>
+      <w:pPr>
+        <w:ind w:left="6480" w:hanging="360"/>
+      </w:pPr>
+      <w:rPr>
+        <w:rFonts w:ascii="Wingdings" w:hAnsi="Wingdings" w:hint="default"/>
+      </w:rPr>
+    </w:lvl>
+  </w:abstractNum>
   <w:num w:numId="1">
+    <w:abstractNumId w:val="3"/>
+  </w:num>
+  <w:num w:numId="2">
+    <w:abstractNumId w:val="1"/>
+  </w:num>
+  <w:num w:numId="3">
     <w:abstractNumId w:val="0"/>
+  </w:num>
+  <w:num w:numId="4">
+    <w:abstractNumId w:val="5"/>
+  </w:num>
+  <w:num w:numId="5">
+    <w:abstractNumId w:val="4"/>
+  </w:num>
+  <w:num w:numId="6">
+    <w:abstractNumId w:val="2"/>
   </w:num>
 </w:numbering>
 </file>
 
 <file path=word/styles.xml><?xml version="1.0" encoding="utf-8"?>
-<w:styles xmlns:mc="http://schemas.openxmlformats.org/markup-compatibility/2006" xmlns:r="http://schemas.openxmlformats.org/officeDocument/2006/relationships" xmlns:w="http://schemas.openxmlformats.org/wordprocessingml/2006/main" xmlns:w14="http://schemas.microsoft.com/office/word/2010/wordml" xmlns:w15="http://schemas.microsoft.com/office/word/2012/wordml" xmlns:w16cid="http://schemas.microsoft.com/office/word/2016/wordml/cid" xmlns:w16se="http://schemas.microsoft.com/office/word/2015/wordml/symex" mc:Ignorable="w14 w15 w16se w16cid">
+<w:styles xmlns:mc="http://schemas.openxmlformats.org/markup-compatibility/2006" xmlns:r="http://schemas.openxmlformats.org/officeDocument/2006/relationships" xmlns:w="http://schemas.openxmlformats.org/wordprocessingml/2006/main" xmlns:w14="http://schemas.microsoft.com/office/word/2010/wordml" xmlns:w15="http://schemas.microsoft.com/office/word/2012/wordml" xmlns:w16se="http://schemas.microsoft.com/office/word/2015/wordml/symex" mc:Ignorable="w14 w15 w16se">
   <w:docDefaults>
     <w:rPrDefault>
       <w:rPr>
@@ -4865,7 +5510,7 @@
       </w:pPr>
     </w:pPrDefault>
   </w:docDefaults>
-  <w:latentStyles w:defLockedState="0" w:defUIPriority="99" w:defSemiHidden="0" w:defUnhideWhenUsed="0" w:defQFormat="0" w:count="375">
+  <w:latentStyles w:defLockedState="0" w:defUIPriority="99" w:defSemiHidden="0" w:defUnhideWhenUsed="0" w:defQFormat="0" w:count="371">
     <w:lsdException w:name="Normal" w:uiPriority="0" w:qFormat="1"/>
     <w:lsdException w:name="heading 1" w:uiPriority="9" w:qFormat="1"/>
     <w:lsdException w:name="heading 2" w:semiHidden="1" w:uiPriority="9" w:unhideWhenUsed="1" w:qFormat="1"/>
@@ -5237,10 +5882,6 @@
     <w:lsdException w:name="List Table 5 Dark Accent 6" w:uiPriority="50"/>
     <w:lsdException w:name="List Table 6 Colorful Accent 6" w:uiPriority="51"/>
     <w:lsdException w:name="List Table 7 Colorful Accent 6" w:uiPriority="52"/>
-    <w:lsdException w:name="Mention" w:semiHidden="1" w:unhideWhenUsed="1"/>
-    <w:lsdException w:name="Smart Hyperlink" w:semiHidden="1" w:unhideWhenUsed="1"/>
-    <w:lsdException w:name="Hashtag" w:semiHidden="1" w:unhideWhenUsed="1"/>
-    <w:lsdException w:name="Unresolved Mention" w:semiHidden="1" w:unhideWhenUsed="1"/>
   </w:latentStyles>
   <w:style w:type="paragraph" w:default="1" w:styleId="Normal">
     <w:name w:val="Normal"/>
@@ -5782,7 +6423,7 @@
 </file>
 
 <file path=customXml/itemProps1.xml><?xml version="1.0" encoding="utf-8"?>
-<ds:datastoreItem xmlns:ds="http://schemas.openxmlformats.org/officeDocument/2006/customXml" ds:itemID="{F5A9BA5C-B084-4471-A7DC-0913338D9A3A}">
+<ds:datastoreItem xmlns:ds="http://schemas.openxmlformats.org/officeDocument/2006/customXml" ds:itemID="{7A9B8CCD-CDDE-4669-B68E-6D9B9957BB7D}">
   <ds:schemaRefs>
     <ds:schemaRef ds:uri="http://schemas.openxmlformats.org/officeDocument/2006/bibliography"/>
   </ds:schemaRefs>

</xml_diff>